<commit_message>
Finished the navigation bar layout…, I think.
I think I managed to settle on a design for the Colmar Academy logotype. I downloaded a medieval  font called "Ringbearer." I'm not sure whether that's my final decision, but it doesn't look bad. I was looking for an alternative to Inkscape, but decided to give it another try. My perseverance paid off in I managed to figure out how to resize an image. I don't know why the authors couldn't have simply named the function, "resize."
</commit_message>
<xml_diff>
--- a/Spec/Desktop Spec.docx
+++ b/Spec/Desktop Spec.docx
@@ -11,8 +11,6 @@
           <w:noProof/>
         </w:rPr>
       </w:pPr>
-      <w:bookmarkStart w:id="0" w:name="_GoBack"/>
-      <w:bookmarkEnd w:id="0"/>
       <w:r>
         <w:rPr>
           <w:noProof/>
@@ -6704,23 +6702,7 @@
                           <w:rFonts w:ascii="Courier" w:hAnsi="Courier"/>
                           <w:sz w:val="12"/>
                         </w:rPr>
-                        <w:t>&lt;header id = "</w:t>
-                      </w:r>
-                      <w:proofErr w:type="spellStart"/>
-                      <w:r>
-                        <w:rPr>
-                          <w:rFonts w:ascii="Courier" w:hAnsi="Courier"/>
-                          <w:sz w:val="12"/>
-                        </w:rPr>
-                        <w:t>navbar</w:t>
-                      </w:r>
-                      <w:proofErr w:type="spellEnd"/>
-                      <w:r>
-                        <w:rPr>
-                          <w:rFonts w:ascii="Courier" w:hAnsi="Courier"/>
-                          <w:sz w:val="12"/>
-                        </w:rPr>
-                        <w:t>" class = "title-bar flex-container"&gt;</w:t>
+                        <w:t>&lt;header id = "navbar" class = "title-bar flex-container"&gt;</w:t>
                       </w:r>
                     </w:p>
                     <w:p>
@@ -6736,23 +6718,7 @@
                           <w:rFonts w:ascii="Courier" w:hAnsi="Courier"/>
                           <w:sz w:val="12"/>
                         </w:rPr>
-                        <w:t xml:space="preserve">    &lt;</w:t>
-                      </w:r>
-                      <w:proofErr w:type="gramStart"/>
-                      <w:r>
-                        <w:rPr>
-                          <w:rFonts w:ascii="Courier" w:hAnsi="Courier"/>
-                          <w:sz w:val="12"/>
-                        </w:rPr>
-                        <w:t>div</w:t>
-                      </w:r>
-                      <w:proofErr w:type="gramEnd"/>
-                      <w:r>
-                        <w:rPr>
-                          <w:rFonts w:ascii="Courier" w:hAnsi="Courier"/>
-                          <w:sz w:val="12"/>
-                        </w:rPr>
-                        <w:t>&gt;</w:t>
+                        <w:t xml:space="preserve">    &lt;div&gt;</w:t>
                       </w:r>
                     </w:p>
                     <w:p>
@@ -6782,23 +6748,7 @@
                           <w:rFonts w:ascii="Courier" w:hAnsi="Courier"/>
                           <w:sz w:val="12"/>
                         </w:rPr>
-                        <w:t>&lt;</w:t>
-                      </w:r>
-                      <w:proofErr w:type="spellStart"/>
-                      <w:r>
-                        <w:rPr>
-                          <w:rFonts w:ascii="Courier" w:hAnsi="Courier"/>
-                          <w:sz w:val="12"/>
-                        </w:rPr>
-                        <w:t>img</w:t>
-                      </w:r>
-                      <w:proofErr w:type="spellEnd"/>
-                      <w:r>
-                        <w:rPr>
-                          <w:rFonts w:ascii="Courier" w:hAnsi="Courier"/>
-                          <w:sz w:val="12"/>
-                        </w:rPr>
-                        <w:t>/&gt;</w:t>
+                        <w:t>&lt;img/&gt;</w:t>
                       </w:r>
                     </w:p>
                     <w:p>
@@ -6881,25 +6831,7 @@
                           <w:rFonts w:ascii="Courier" w:hAnsi="Courier"/>
                           <w:sz w:val="12"/>
                         </w:rPr>
-                        <w:t>&lt;</w:t>
-                      </w:r>
-                      <w:proofErr w:type="spellStart"/>
-                      <w:proofErr w:type="gramStart"/>
-                      <w:r>
-                        <w:rPr>
-                          <w:rFonts w:ascii="Courier" w:hAnsi="Courier"/>
-                          <w:sz w:val="12"/>
-                        </w:rPr>
-                        <w:t>nav</w:t>
-                      </w:r>
-                      <w:proofErr w:type="spellEnd"/>
-                      <w:proofErr w:type="gramEnd"/>
-                      <w:r>
-                        <w:rPr>
-                          <w:rFonts w:ascii="Courier" w:hAnsi="Courier"/>
-                          <w:sz w:val="12"/>
-                        </w:rPr>
-                        <w:t>&gt;</w:t>
+                        <w:t>&lt;nav&gt;</w:t>
                       </w:r>
                     </w:p>
                     <w:p>
@@ -6979,23 +6911,7 @@
                           <w:rFonts w:ascii="Courier" w:hAnsi="Courier"/>
                           <w:sz w:val="12"/>
                         </w:rPr>
-                        <w:t xml:space="preserve">    &lt;/</w:t>
-                      </w:r>
-                      <w:proofErr w:type="spellStart"/>
-                      <w:r>
-                        <w:rPr>
-                          <w:rFonts w:ascii="Courier" w:hAnsi="Courier"/>
-                          <w:sz w:val="12"/>
-                        </w:rPr>
-                        <w:t>nav</w:t>
-                      </w:r>
-                      <w:proofErr w:type="spellEnd"/>
-                      <w:r>
-                        <w:rPr>
-                          <w:rFonts w:ascii="Courier" w:hAnsi="Courier"/>
-                          <w:sz w:val="12"/>
-                        </w:rPr>
-                        <w:t>&gt;</w:t>
+                        <w:t xml:space="preserve">    &lt;/nav&gt;</w:t>
                       </w:r>
                     </w:p>
                     <w:p>
@@ -8983,7 +8899,7 @@
           </mc:Choice>
           <mc:Fallback>
             <w:pict>
-              <v:rect w14:anchorId="539EBA3A" id="Rectangle 111" o:spid="_x0000_s1038" style="position:absolute;margin-left:22.1pt;margin-top:258.15pt;width:66.35pt;height:34.5pt;z-index:251762688;visibility:visible;mso-wrap-style:square;mso-wrap-distance-left:9pt;mso-wrap-distance-top:0;mso-wrap-distance-right:9pt;mso-wrap-distance-bottom:0;mso-position-horizontal:absolute;mso-position-horizontal-relative:text;mso-position-vertical:absolute;mso-position-vertical-relative:text;v-text-anchor:middle" o:gfxdata="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" fillcolor="#aeaaaa [2414]" strokecolor="black [3213]" strokeweight="1pt">
+              <v:rect w14:anchorId="539EBA3A" id="Rectangle 111" o:spid="_x0000_s1037" style="position:absolute;margin-left:22.1pt;margin-top:258.15pt;width:66.35pt;height:34.5pt;z-index:251762688;visibility:visible;mso-wrap-style:square;mso-wrap-distance-left:9pt;mso-wrap-distance-top:0;mso-wrap-distance-right:9pt;mso-wrap-distance-bottom:0;mso-position-horizontal:absolute;mso-position-horizontal-relative:text;mso-position-vertical:absolute;mso-position-vertical-relative:text;v-text-anchor:middle" o:gfxdata="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" fillcolor="#aeaaaa [2414]" strokecolor="black [3213]" strokeweight="1pt">
                 <v:textbox>
                   <w:txbxContent>
                     <w:p>
@@ -9088,7 +9004,7 @@
           </mc:Choice>
           <mc:Fallback>
             <w:pict>
-              <v:rect w14:anchorId="44E080BE" id="Rectangle 112" o:spid="_x0000_s1039" style="position:absolute;margin-left:28.4pt;margin-top:298.25pt;width:59.1pt;height:27.3pt;z-index:251771904;visibility:visible;mso-wrap-style:square;mso-width-percent:0;mso-height-percent:0;mso-wrap-distance-left:9pt;mso-wrap-distance-top:0;mso-wrap-distance-right:9pt;mso-wrap-distance-bottom:0;mso-position-horizontal:absolute;mso-position-horizontal-relative:text;mso-position-vertical:absolute;mso-position-vertical-relative:text;mso-width-percent:0;mso-height-percent:0;mso-width-relative:margin;mso-height-relative:margin;v-text-anchor:middle" o:gfxdata="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" filled="f" strokecolor="black [3213]" strokeweight="1pt">
+              <v:rect w14:anchorId="44E080BE" id="Rectangle 112" o:spid="_x0000_s1038" style="position:absolute;margin-left:28.4pt;margin-top:298.25pt;width:59.1pt;height:27.3pt;z-index:251771904;visibility:visible;mso-wrap-style:square;mso-width-percent:0;mso-height-percent:0;mso-wrap-distance-left:9pt;mso-wrap-distance-top:0;mso-wrap-distance-right:9pt;mso-wrap-distance-bottom:0;mso-position-horizontal:absolute;mso-position-horizontal-relative:text;mso-position-vertical:absolute;mso-position-vertical-relative:text;mso-width-percent:0;mso-height-percent:0;mso-width-relative:margin;mso-height-relative:margin;v-text-anchor:middle" o:gfxdata="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" filled="f" strokecolor="black [3213]" strokeweight="1pt">
                 <v:textbox>
                   <w:txbxContent>
                     <w:p>
@@ -9253,7 +9169,7 @@
           </mc:Choice>
           <mc:Fallback>
             <w:pict>
-              <v:rect w14:anchorId="23908DE7" id="Rectangle 114" o:spid="_x0000_s1040" style="position:absolute;margin-left:90.45pt;margin-top:258.15pt;width:66.35pt;height:34.5pt;z-index:251773952;visibility:visible;mso-wrap-style:square;mso-wrap-distance-left:9pt;mso-wrap-distance-top:0;mso-wrap-distance-right:9pt;mso-wrap-distance-bottom:0;mso-position-horizontal:absolute;mso-position-horizontal-relative:text;mso-position-vertical:absolute;mso-position-vertical-relative:text;v-text-anchor:middle" o:gfxdata="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" fillcolor="#aeaaaa [2414]" strokecolor="windowText" strokeweight="1pt">
+              <v:rect w14:anchorId="23908DE7" id="Rectangle 114" o:spid="_x0000_s1039" style="position:absolute;margin-left:90.45pt;margin-top:258.15pt;width:66.35pt;height:34.5pt;z-index:251773952;visibility:visible;mso-wrap-style:square;mso-wrap-distance-left:9pt;mso-wrap-distance-top:0;mso-wrap-distance-right:9pt;mso-wrap-distance-bottom:0;mso-position-horizontal:absolute;mso-position-horizontal-relative:text;mso-position-vertical:absolute;mso-position-vertical-relative:text;v-text-anchor:middle" o:gfxdata="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" fillcolor="#aeaaaa [2414]" strokecolor="windowText" strokeweight="1pt">
                 <v:textbox>
                   <w:txbxContent>
                     <w:p>
@@ -9484,7 +9400,7 @@
           </mc:Choice>
           <mc:Fallback>
             <w:pict>
-              <v:rect w14:anchorId="3A56D951" id="Rectangle 117" o:spid="_x0000_s1041" style="position:absolute;margin-left:160.05pt;margin-top:257.8pt;width:66.35pt;height:34.5pt;z-index:251777024;visibility:visible;mso-wrap-style:square;mso-wrap-distance-left:9pt;mso-wrap-distance-top:0;mso-wrap-distance-right:9pt;mso-wrap-distance-bottom:0;mso-position-horizontal:absolute;mso-position-horizontal-relative:text;mso-position-vertical:absolute;mso-position-vertical-relative:text;v-text-anchor:middle" o:gfxdata="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" fillcolor="#aeaaaa [2414]" strokecolor="windowText" strokeweight="1pt">
+              <v:rect w14:anchorId="3A56D951" id="Rectangle 117" o:spid="_x0000_s1040" style="position:absolute;margin-left:160.05pt;margin-top:257.8pt;width:66.35pt;height:34.5pt;z-index:251777024;visibility:visible;mso-wrap-style:square;mso-wrap-distance-left:9pt;mso-wrap-distance-top:0;mso-wrap-distance-right:9pt;mso-wrap-distance-bottom:0;mso-position-horizontal:absolute;mso-position-horizontal-relative:text;mso-position-vertical:absolute;mso-position-vertical-relative:text;v-text-anchor:middle" o:gfxdata="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" fillcolor="#aeaaaa [2414]" strokecolor="windowText" strokeweight="1pt">
                 <v:textbox>
                   <w:txbxContent>
                     <w:p>
@@ -9775,7 +9691,7 @@
           </mc:Choice>
           <mc:Fallback>
             <w:pict>
-              <v:rect w14:anchorId="1ED4E098" id="Rectangle 121" o:spid="_x0000_s1042" style="position:absolute;margin-left:22.45pt;margin-top:331.3pt;width:66.35pt;height:34.5pt;z-index:251780096;visibility:visible;mso-wrap-style:square;mso-wrap-distance-left:9pt;mso-wrap-distance-top:0;mso-wrap-distance-right:9pt;mso-wrap-distance-bottom:0;mso-position-horizontal:absolute;mso-position-horizontal-relative:text;mso-position-vertical:absolute;mso-position-vertical-relative:text;v-text-anchor:middle" o:gfxdata="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" fillcolor="#aeaaaa [2414]" strokecolor="windowText" strokeweight="1pt">
+              <v:rect w14:anchorId="1ED4E098" id="Rectangle 121" o:spid="_x0000_s1041" style="position:absolute;margin-left:22.45pt;margin-top:331.3pt;width:66.35pt;height:34.5pt;z-index:251780096;visibility:visible;mso-wrap-style:square;mso-wrap-distance-left:9pt;mso-wrap-distance-top:0;mso-wrap-distance-right:9pt;mso-wrap-distance-bottom:0;mso-position-horizontal:absolute;mso-position-horizontal-relative:text;mso-position-vertical:absolute;mso-position-vertical-relative:text;v-text-anchor:middle" o:gfxdata="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" fillcolor="#aeaaaa [2414]" strokecolor="windowText" strokeweight="1pt">
                 <v:textbox>
                   <w:txbxContent>
                     <w:p>
@@ -9940,7 +9856,7 @@
           </mc:Choice>
           <mc:Fallback>
             <w:pict>
-              <v:rect w14:anchorId="680868A2" id="Rectangle 123" o:spid="_x0000_s1043" style="position:absolute;margin-left:90.1pt;margin-top:331.3pt;width:66.35pt;height:34.5pt;z-index:251783168;visibility:visible;mso-wrap-style:square;mso-wrap-distance-left:9pt;mso-wrap-distance-top:0;mso-wrap-distance-right:9pt;mso-wrap-distance-bottom:0;mso-position-horizontal:absolute;mso-position-horizontal-relative:text;mso-position-vertical:absolute;mso-position-vertical-relative:text;v-text-anchor:middle" o:gfxdata="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" fillcolor="#aeaaaa [2414]" strokecolor="windowText" strokeweight="1pt">
+              <v:rect w14:anchorId="680868A2" id="Rectangle 123" o:spid="_x0000_s1042" style="position:absolute;margin-left:90.1pt;margin-top:331.3pt;width:66.35pt;height:34.5pt;z-index:251783168;visibility:visible;mso-wrap-style:square;mso-wrap-distance-left:9pt;mso-wrap-distance-top:0;mso-wrap-distance-right:9pt;mso-wrap-distance-bottom:0;mso-position-horizontal:absolute;mso-position-horizontal-relative:text;mso-position-vertical:absolute;mso-position-vertical-relative:text;v-text-anchor:middle" o:gfxdata="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" fillcolor="#aeaaaa [2414]" strokecolor="windowText" strokeweight="1pt">
                 <v:textbox>
                   <w:txbxContent>
                     <w:p>
@@ -10162,7 +10078,7 @@
           </mc:Choice>
           <mc:Fallback>
             <w:pict>
-              <v:rect w14:anchorId="02B4978F" id="Rectangle 126" o:spid="_x0000_s1044" style="position:absolute;margin-left:159.9pt;margin-top:331.3pt;width:66.35pt;height:34.5pt;z-index:251786240;visibility:visible;mso-wrap-style:square;mso-wrap-distance-left:9pt;mso-wrap-distance-top:0;mso-wrap-distance-right:9pt;mso-wrap-distance-bottom:0;mso-position-horizontal:absolute;mso-position-horizontal-relative:text;mso-position-vertical:absolute;mso-position-vertical-relative:text;v-text-anchor:middle" o:gfxdata="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" fillcolor="#aeaaaa [2414]" strokecolor="windowText" strokeweight="1pt">
+              <v:rect w14:anchorId="02B4978F" id="Rectangle 126" o:spid="_x0000_s1043" style="position:absolute;margin-left:159.9pt;margin-top:331.3pt;width:66.35pt;height:34.5pt;z-index:251786240;visibility:visible;mso-wrap-style:square;mso-wrap-distance-left:9pt;mso-wrap-distance-top:0;mso-wrap-distance-right:9pt;mso-wrap-distance-bottom:0;mso-position-horizontal:absolute;mso-position-horizontal-relative:text;mso-position-vertical:absolute;mso-position-vertical-relative:text;v-text-anchor:middle" o:gfxdata="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" fillcolor="#aeaaaa [2414]" strokecolor="windowText" strokeweight="1pt">
                 <v:textbox>
                   <w:txbxContent>
                     <w:p>
@@ -10328,7 +10244,7 @@
           </mc:Choice>
           <mc:Fallback>
             <w:pict>
-              <v:rect w14:anchorId="71A35974" id="Rectangle 128" o:spid="_x0000_s1045" style="position:absolute;margin-left:146.55pt;margin-top:444.3pt;width:34.45pt;height:33.1pt;z-index:251797504;visibility:visible;mso-wrap-style:square;mso-wrap-distance-left:9pt;mso-wrap-distance-top:0;mso-wrap-distance-right:9pt;mso-wrap-distance-bottom:0;mso-position-horizontal:absolute;mso-position-horizontal-relative:text;mso-position-vertical:absolute;mso-position-vertical-relative:text;v-text-anchor:middle" o:gfxdata="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" fillcolor="#aeaaaa [2414]" strokecolor="windowText" strokeweight="1pt">
+              <v:rect w14:anchorId="71A35974" id="Rectangle 128" o:spid="_x0000_s1044" style="position:absolute;margin-left:146.55pt;margin-top:444.3pt;width:34.45pt;height:33.1pt;z-index:251797504;visibility:visible;mso-wrap-style:square;mso-wrap-distance-left:9pt;mso-wrap-distance-top:0;mso-wrap-distance-right:9pt;mso-wrap-distance-bottom:0;mso-position-horizontal:absolute;mso-position-horizontal-relative:text;mso-position-vertical:absolute;mso-position-vertical-relative:text;v-text-anchor:middle" o:gfxdata="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" fillcolor="#aeaaaa [2414]" strokecolor="windowText" strokeweight="1pt">
                 <v:textbox>
                   <w:txbxContent>
                     <w:p>
@@ -10426,7 +10342,7 @@
           </mc:Choice>
           <mc:Fallback>
             <w:pict>
-              <v:rect w14:anchorId="2D5862BD" id="Rectangle 129" o:spid="_x0000_s1046" style="position:absolute;margin-left:146.5pt;margin-top:487.95pt;width:34.45pt;height:33.1pt;z-index:251798528;visibility:visible;mso-wrap-style:square;mso-wrap-distance-left:9pt;mso-wrap-distance-top:0;mso-wrap-distance-right:9pt;mso-wrap-distance-bottom:0;mso-position-horizontal:absolute;mso-position-horizontal-relative:text;mso-position-vertical:absolute;mso-position-vertical-relative:text;v-text-anchor:middle" o:gfxdata="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" fillcolor="#aeaaaa [2414]" strokecolor="windowText" strokeweight="1pt">
+              <v:rect w14:anchorId="2D5862BD" id="Rectangle 129" o:spid="_x0000_s1045" style="position:absolute;margin-left:146.5pt;margin-top:487.95pt;width:34.45pt;height:33.1pt;z-index:251798528;visibility:visible;mso-wrap-style:square;mso-wrap-distance-left:9pt;mso-wrap-distance-top:0;mso-wrap-distance-right:9pt;mso-wrap-distance-bottom:0;mso-position-horizontal:absolute;mso-position-horizontal-relative:text;mso-position-vertical:absolute;mso-position-vertical-relative:text;v-text-anchor:middle" o:gfxdata="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" fillcolor="#aeaaaa [2414]" strokecolor="windowText" strokeweight="1pt">
                 <v:textbox>
                   <w:txbxContent>
                     <w:p>
@@ -10551,7 +10467,7 @@
           </mc:Choice>
           <mc:Fallback>
             <w:pict>
-              <v:rect w14:anchorId="0CEEDE9A" id="Rectangle 130" o:spid="_x0000_s1047" style="position:absolute;margin-left:7.15pt;margin-top:442.2pt;width:134.25pt;height:129.35pt;z-index:251764736;visibility:visible;mso-wrap-style:square;mso-wrap-distance-left:9pt;mso-wrap-distance-top:0;mso-wrap-distance-right:9pt;mso-wrap-distance-bottom:0;mso-position-horizontal:absolute;mso-position-horizontal-relative:text;mso-position-vertical:absolute;mso-position-vertical-relative:text;v-text-anchor:middle" o:gfxdata="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" fillcolor="#11a3a7" strokecolor="black [3213]" strokeweight="1pt">
+              <v:rect w14:anchorId="0CEEDE9A" id="Rectangle 130" o:spid="_x0000_s1046" style="position:absolute;margin-left:7.15pt;margin-top:442.2pt;width:134.25pt;height:129.35pt;z-index:251764736;visibility:visible;mso-wrap-style:square;mso-wrap-distance-left:9pt;mso-wrap-distance-top:0;mso-wrap-distance-right:9pt;mso-wrap-distance-bottom:0;mso-position-horizontal:absolute;mso-position-horizontal-relative:text;mso-position-vertical:absolute;mso-position-vertical-relative:text;v-text-anchor:middle" o:gfxdata="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" fillcolor="#11a3a7" strokecolor="black [3213]" strokeweight="1pt">
                 <v:textbox>
                   <w:txbxContent>
                     <w:p>
@@ -10743,7 +10659,7 @@
           </mc:Choice>
           <mc:Fallback>
             <w:pict>
-              <v:rect w14:anchorId="3AAE8863" id="Rectangle 132" o:spid="_x0000_s1048" style="position:absolute;margin-left:7.15pt;margin-top:442.2pt;width:134.25pt;height:93pt;z-index:251768832;visibility:visible;mso-wrap-style:square;mso-width-percent:0;mso-height-percent:0;mso-wrap-distance-left:9pt;mso-wrap-distance-top:0;mso-wrap-distance-right:9pt;mso-wrap-distance-bottom:0;mso-position-horizontal:absolute;mso-position-horizontal-relative:text;mso-position-vertical:absolute;mso-position-vertical-relative:text;mso-width-percent:0;mso-height-percent:0;mso-width-relative:margin;mso-height-relative:margin;v-text-anchor:middle" o:gfxdata="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" fillcolor="#aeaaaa [2414]" strokecolor="black [3213]" strokeweight="1pt">
+              <v:rect w14:anchorId="3AAE8863" id="Rectangle 132" o:spid="_x0000_s1047" style="position:absolute;margin-left:7.15pt;margin-top:442.2pt;width:134.25pt;height:93pt;z-index:251768832;visibility:visible;mso-wrap-style:square;mso-width-percent:0;mso-height-percent:0;mso-wrap-distance-left:9pt;mso-wrap-distance-top:0;mso-wrap-distance-right:9pt;mso-wrap-distance-bottom:0;mso-position-horizontal:absolute;mso-position-horizontal-relative:text;mso-position-vertical:absolute;mso-position-vertical-relative:text;mso-width-percent:0;mso-height-percent:0;mso-width-relative:margin;mso-height-relative:margin;v-text-anchor:middle" o:gfxdata="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" fillcolor="#aeaaaa [2414]" strokecolor="black [3213]" strokeweight="1pt">
                 <v:textbox>
                   <w:txbxContent>
                     <w:p>
@@ -11011,7 +10927,7 @@
           </mc:Choice>
           <mc:Fallback>
             <w:pict>
-              <v:rect w14:anchorId="3D12CC6E" id="Rectangle 135" o:spid="_x0000_s1049" style="position:absolute;margin-left:0;margin-top:233.2pt;width:247.85pt;height:181.85pt;z-index:251760640;visibility:visible;mso-wrap-style:square;mso-width-percent:0;mso-height-percent:0;mso-wrap-distance-left:9pt;mso-wrap-distance-top:0;mso-wrap-distance-right:9pt;mso-wrap-distance-bottom:0;mso-position-horizontal:absolute;mso-position-horizontal-relative:text;mso-position-vertical:absolute;mso-position-vertical-relative:text;mso-width-percent:0;mso-height-percent:0;mso-width-relative:margin;mso-height-relative:margin;v-text-anchor:middle" o:gfxdata="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" fillcolor="windowText" strokecolor="black [3213]" strokeweight="1pt">
+              <v:rect w14:anchorId="3D12CC6E" id="Rectangle 135" o:spid="_x0000_s1048" style="position:absolute;margin-left:0;margin-top:233.2pt;width:247.85pt;height:181.85pt;z-index:251760640;visibility:visible;mso-wrap-style:square;mso-width-percent:0;mso-height-percent:0;mso-wrap-distance-left:9pt;mso-wrap-distance-top:0;mso-wrap-distance-right:9pt;mso-wrap-distance-bottom:0;mso-position-horizontal:absolute;mso-position-horizontal-relative:text;mso-position-vertical:absolute;mso-position-vertical-relative:text;mso-width-percent:0;mso-height-percent:0;mso-width-relative:margin;mso-height-relative:margin;v-text-anchor:middle" o:gfxdata="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" fillcolor="windowText" strokecolor="black [3213]" strokeweight="1pt">
                 <v:textbox>
                   <w:txbxContent>
                     <w:p>
@@ -11395,10 +11311,34 @@
                           <w:color w:val="FFFFFF" w:themeColor="background1"/>
                           <w:sz w:val="12"/>
                         </w:rPr>
-                        <w:t xml:space="preserve">    &lt;</w:t>
+                        <w:t xml:space="preserve">    &lt;h</w:t>
                       </w:r>
-                      <w:proofErr w:type="spellStart"/>
-                      <w:proofErr w:type="gramStart"/>
+                      <w:r>
+                        <w:rPr>
+                          <w:rFonts w:ascii="Courier" w:hAnsi="Courier"/>
+                          <w:i/>
+                          <w:color w:val="FFFFFF" w:themeColor="background1"/>
+                          <w:sz w:val="12"/>
+                        </w:rPr>
+                        <w:t>n</w:t>
+                      </w:r>
+                      <w:r>
+                        <w:rPr>
+                          <w:rFonts w:ascii="Courier" w:hAnsi="Courier"/>
+                          <w:i/>
+                          <w:color w:val="FFFFFF" w:themeColor="background1"/>
+                          <w:sz w:val="12"/>
+                        </w:rPr>
+                        <w:t xml:space="preserve"> </w:t>
+                      </w:r>
+                      <w:r>
+                        <w:rPr>
+                          <w:rFonts w:ascii="Courier" w:hAnsi="Courier"/>
+                          <w:color w:val="FFFFFF" w:themeColor="background1"/>
+                          <w:sz w:val="12"/>
+                        </w:rPr>
+                        <w:t>class = "copyright-notice"&gt;&lt;/</w:t>
+                      </w:r>
                       <w:r>
                         <w:rPr>
                           <w:rFonts w:ascii="Courier" w:hAnsi="Courier"/>
@@ -11416,44 +11356,6 @@
                         </w:rPr>
                         <w:t>n</w:t>
                       </w:r>
-                      <w:proofErr w:type="spellEnd"/>
-                      <w:proofErr w:type="gramEnd"/>
-                      <w:r>
-                        <w:rPr>
-                          <w:rFonts w:ascii="Courier" w:hAnsi="Courier"/>
-                          <w:i/>
-                          <w:color w:val="FFFFFF" w:themeColor="background1"/>
-                          <w:sz w:val="12"/>
-                        </w:rPr>
-                        <w:t xml:space="preserve"> </w:t>
-                      </w:r>
-                      <w:r>
-                        <w:rPr>
-                          <w:rFonts w:ascii="Courier" w:hAnsi="Courier"/>
-                          <w:color w:val="FFFFFF" w:themeColor="background1"/>
-                          <w:sz w:val="12"/>
-                        </w:rPr>
-                        <w:t>class = "copyright-notice"&gt;&lt;/</w:t>
-                      </w:r>
-                      <w:proofErr w:type="spellStart"/>
-                      <w:r>
-                        <w:rPr>
-                          <w:rFonts w:ascii="Courier" w:hAnsi="Courier"/>
-                          <w:color w:val="FFFFFF" w:themeColor="background1"/>
-                          <w:sz w:val="12"/>
-                        </w:rPr>
-                        <w:t>h</w:t>
-                      </w:r>
-                      <w:r>
-                        <w:rPr>
-                          <w:rFonts w:ascii="Courier" w:hAnsi="Courier"/>
-                          <w:i/>
-                          <w:color w:val="FFFFFF" w:themeColor="background1"/>
-                          <w:sz w:val="12"/>
-                        </w:rPr>
-                        <w:t>n</w:t>
-                      </w:r>
-                      <w:proofErr w:type="spellEnd"/>
                       <w:r>
                         <w:rPr>
                           <w:rFonts w:ascii="Courier" w:hAnsi="Courier"/>
@@ -11478,25 +11380,7 @@
                           <w:color w:val="FFFFFF" w:themeColor="background1"/>
                           <w:sz w:val="12"/>
                         </w:rPr>
-                        <w:t xml:space="preserve">    &lt;div class = "</w:t>
-                      </w:r>
-                      <w:proofErr w:type="spellStart"/>
-                      <w:r>
-                        <w:rPr>
-                          <w:rFonts w:ascii="Courier" w:hAnsi="Courier"/>
-                          <w:color w:val="FFFFFF" w:themeColor="background1"/>
-                          <w:sz w:val="12"/>
-                        </w:rPr>
-                        <w:t>navbar</w:t>
-                      </w:r>
-                      <w:proofErr w:type="spellEnd"/>
-                      <w:r>
-                        <w:rPr>
-                          <w:rFonts w:ascii="Courier" w:hAnsi="Courier"/>
-                          <w:color w:val="FFFFFF" w:themeColor="background1"/>
-                          <w:sz w:val="12"/>
-                        </w:rPr>
-                        <w:t>"&gt;</w:t>
+                        <w:t xml:space="preserve">    &lt;div class = "navbar"&gt;</w:t>
                       </w:r>
                     </w:p>
                     <w:p>
@@ -11734,7 +11618,7 @@
           </mc:Choice>
           <mc:Fallback>
             <w:pict>
-              <v:shape w14:anchorId="03E1229B" id="Text Box 139" o:spid="_x0000_s1053" type="#_x0000_t202" style="position:absolute;margin-left:369.15pt;margin-top:477.45pt;width:129.55pt;height:35.3pt;z-index:251799552;visibility:visible;mso-wrap-style:square;mso-width-percent:0;mso-height-percent:0;mso-wrap-distance-left:9pt;mso-wrap-distance-top:0;mso-wrap-distance-right:9pt;mso-wrap-distance-bottom:0;mso-position-horizontal:absolute;mso-position-horizontal-relative:text;mso-position-vertical:absolute;mso-position-vertical-relative:text;mso-width-percent:0;mso-height-percent:0;mso-width-relative:margin;mso-height-relative:margin;v-text-anchor:top" o:gfxdata="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" fillcolor="#11a3a7">
+              <v:shape w14:anchorId="03E1229B" id="Text Box 139" o:spid="_x0000_s1050" type="#_x0000_t202" style="position:absolute;margin-left:369.15pt;margin-top:477.45pt;width:129.55pt;height:35.3pt;z-index:251799552;visibility:visible;mso-wrap-style:square;mso-width-percent:0;mso-height-percent:0;mso-wrap-distance-left:9pt;mso-wrap-distance-top:0;mso-wrap-distance-right:9pt;mso-wrap-distance-bottom:0;mso-position-horizontal:absolute;mso-position-horizontal-relative:text;mso-position-vertical:absolute;mso-position-vertical-relative:text;mso-width-percent:0;mso-height-percent:0;mso-width-relative:margin;mso-height-relative:margin;v-text-anchor:top" o:gfxdata="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" fillcolor="#11a3a7">
                 <v:shadow on="t" color="black" opacity="26214f" origin="-.5,-.5" offset=".74836mm,.74836mm"/>
                 <v:textbox>
                   <w:txbxContent>
@@ -12015,7 +11899,7 @@
           </mc:Choice>
           <mc:Fallback>
             <w:pict>
-              <v:rect w14:anchorId="5EDB6A02" id="Rectangle 142" o:spid="_x0000_s1056" style="position:absolute;margin-left:149.2pt;margin-top:150.45pt;width:33.9pt;height:31.7pt;z-index:251790336;visibility:visible;mso-wrap-style:square;mso-wrap-distance-left:9pt;mso-wrap-distance-top:0;mso-wrap-distance-right:9pt;mso-wrap-distance-bottom:0;mso-position-horizontal:absolute;mso-position-horizontal-relative:text;mso-position-vertical:absolute;mso-position-vertical-relative:text;v-text-anchor:middle" o:gfxdata="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" fillcolor="#aeaaaa [2414]" strokecolor="black [3213]" strokeweight="1pt">
+              <v:rect w14:anchorId="5EDB6A02" id="Rectangle 142" o:spid="_x0000_s1052" style="position:absolute;margin-left:149.2pt;margin-top:150.45pt;width:33.9pt;height:31.7pt;z-index:251790336;visibility:visible;mso-wrap-style:square;mso-wrap-distance-left:9pt;mso-wrap-distance-top:0;mso-wrap-distance-right:9pt;mso-wrap-distance-bottom:0;mso-position-horizontal:absolute;mso-position-horizontal-relative:text;mso-position-vertical:absolute;mso-position-vertical-relative:text;v-text-anchor:middle" o:gfxdata="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" fillcolor="#aeaaaa [2414]" strokecolor="black [3213]" strokeweight="1pt">
                 <v:textbox>
                   <w:txbxContent>
                     <w:p>
@@ -12038,414 +11922,6 @@
       </w:r>
     </w:p>
     <w:p>
-      <w:r>
-        <w:rPr>
-          <w:noProof/>
-        </w:rPr>
-        <mc:AlternateContent>
-          <mc:Choice Requires="wps">
-            <w:drawing>
-              <wp:anchor distT="45720" distB="45720" distL="114300" distR="114300" simplePos="0" relativeHeight="251796480" behindDoc="0" locked="0" layoutInCell="1" allowOverlap="1" wp14:anchorId="69E2571B" wp14:editId="2B349E05">
-                <wp:simplePos x="0" y="0"/>
-                <wp:positionH relativeFrom="column">
-                  <wp:posOffset>4538345</wp:posOffset>
-                </wp:positionH>
-                <wp:positionV relativeFrom="paragraph">
-                  <wp:posOffset>3735070</wp:posOffset>
-                </wp:positionV>
-                <wp:extent cx="1821815" cy="695325"/>
-                <wp:effectExtent l="38100" t="38100" r="121285" b="123825"/>
-                <wp:wrapSquare wrapText="bothSides"/>
-                <wp:docPr id="140" name="Text Box 2"/>
-                <wp:cNvGraphicFramePr>
-                  <a:graphicFrameLocks xmlns:a="http://schemas.openxmlformats.org/drawingml/2006/main"/>
-                </wp:cNvGraphicFramePr>
-                <a:graphic xmlns:a="http://schemas.openxmlformats.org/drawingml/2006/main">
-                  <a:graphicData uri="http://schemas.microsoft.com/office/word/2010/wordprocessingShape">
-                    <wps:wsp>
-                      <wps:cNvSpPr txBox="1">
-                        <a:spLocks noChangeArrowheads="1"/>
-                      </wps:cNvSpPr>
-                      <wps:spPr bwMode="auto">
-                        <a:xfrm>
-                          <a:off x="0" y="0"/>
-                          <a:ext cx="1821815" cy="695325"/>
-                        </a:xfrm>
-                        <a:prstGeom prst="rect">
-                          <a:avLst/>
-                        </a:prstGeom>
-                        <a:solidFill>
-                          <a:srgbClr val="0070C0"/>
-                        </a:solidFill>
-                        <a:ln w="9525">
-                          <a:solidFill>
-                            <a:srgbClr val="000000"/>
-                          </a:solidFill>
-                          <a:miter lim="800000"/>
-                          <a:headEnd/>
-                          <a:tailEnd/>
-                        </a:ln>
-                        <a:effectLst>
-                          <a:outerShdw blurRad="50800" dist="38100" dir="2700000" algn="tl" rotWithShape="0">
-                            <a:prstClr val="black">
-                              <a:alpha val="40000"/>
-                            </a:prstClr>
-                          </a:outerShdw>
-                        </a:effectLst>
-                      </wps:spPr>
-                      <wps:txbx>
-                        <w:txbxContent>
-                          <w:p>
-                            <w:pPr>
-                              <w:contextualSpacing/>
-                              <w:rPr>
-                                <w:rFonts w:ascii="Courier" w:hAnsi="Courier"/>
-                                <w:color w:val="FFFFFF" w:themeColor="background1"/>
-                                <w:sz w:val="12"/>
-                              </w:rPr>
-                            </w:pPr>
-                            <w:r>
-                              <w:rPr>
-                                <w:rFonts w:ascii="Courier" w:hAnsi="Courier"/>
-                                <w:color w:val="FFFFFF" w:themeColor="background1"/>
-                                <w:sz w:val="12"/>
-                              </w:rPr>
-                              <w:t>&lt;div class = "vertical-tile-small"&gt;</w:t>
-                            </w:r>
-                          </w:p>
-                          <w:p>
-                            <w:pPr>
-                              <w:contextualSpacing/>
-                              <w:rPr>
-                                <w:rFonts w:ascii="Courier" w:hAnsi="Courier"/>
-                                <w:color w:val="FFFFFF" w:themeColor="background1"/>
-                                <w:sz w:val="12"/>
-                              </w:rPr>
-                            </w:pPr>
-                            <w:r>
-                              <w:rPr>
-                                <w:rFonts w:ascii="Courier" w:hAnsi="Courier"/>
-                                <w:color w:val="FFFFFF" w:themeColor="background1"/>
-                                <w:sz w:val="12"/>
-                              </w:rPr>
-                              <w:t xml:space="preserve">    &lt;</w:t>
-                            </w:r>
-                            <w:proofErr w:type="spellStart"/>
-                            <w:r>
-                              <w:rPr>
-                                <w:rFonts w:ascii="Courier" w:hAnsi="Courier"/>
-                                <w:color w:val="FFFFFF" w:themeColor="background1"/>
-                                <w:sz w:val="12"/>
-                              </w:rPr>
-                              <w:t>img</w:t>
-                            </w:r>
-                            <w:proofErr w:type="spellEnd"/>
-                            <w:r>
-                              <w:rPr>
-                                <w:rFonts w:ascii="Courier" w:hAnsi="Courier"/>
-                                <w:color w:val="FFFFFF" w:themeColor="background1"/>
-                                <w:sz w:val="12"/>
-                              </w:rPr>
-                              <w:t>/&gt;</w:t>
-                            </w:r>
-                          </w:p>
-                          <w:p>
-                            <w:pPr>
-                              <w:contextualSpacing/>
-                              <w:rPr>
-                                <w:rFonts w:ascii="Courier" w:hAnsi="Courier"/>
-                                <w:color w:val="FFFFFF" w:themeColor="background1"/>
-                                <w:sz w:val="12"/>
-                              </w:rPr>
-                            </w:pPr>
-                            <w:r>
-                              <w:rPr>
-                                <w:rFonts w:ascii="Courier" w:hAnsi="Courier"/>
-                                <w:color w:val="FFFFFF"/>
-                                <w:sz w:val="12"/>
-                              </w:rPr>
-                              <w:t xml:space="preserve">    &lt;</w:t>
-                            </w:r>
-                            <w:proofErr w:type="gramStart"/>
-                            <w:r>
-                              <w:rPr>
-                                <w:rFonts w:ascii="Courier" w:hAnsi="Courier"/>
-                                <w:color w:val="FFFFFF"/>
-                                <w:sz w:val="12"/>
-                              </w:rPr>
-                              <w:t>div</w:t>
-                            </w:r>
-                            <w:proofErr w:type="gramEnd"/>
-                            <w:r>
-                              <w:rPr>
-                                <w:rFonts w:ascii="Courier" w:hAnsi="Courier"/>
-                                <w:color w:val="FFFFFF"/>
-                                <w:sz w:val="12"/>
-                              </w:rPr>
-                              <w:t>&gt;</w:t>
-                            </w:r>
-                          </w:p>
-                          <w:p>
-                            <w:pPr>
-                              <w:contextualSpacing/>
-                              <w:rPr>
-                                <w:rFonts w:ascii="Courier" w:hAnsi="Courier"/>
-                                <w:color w:val="FFFFFF" w:themeColor="background1"/>
-                                <w:sz w:val="12"/>
-                              </w:rPr>
-                            </w:pPr>
-                            <w:r>
-                              <w:rPr>
-                                <w:rFonts w:ascii="Courier" w:hAnsi="Courier"/>
-                                <w:color w:val="FFFFFF" w:themeColor="background1"/>
-                                <w:sz w:val="12"/>
-                              </w:rPr>
-                              <w:t xml:space="preserve">    </w:t>
-                            </w:r>
-                            <w:r>
-                              <w:rPr>
-                                <w:rFonts w:ascii="Courier" w:hAnsi="Courier"/>
-                                <w:color w:val="FFFFFF" w:themeColor="background1"/>
-                                <w:sz w:val="12"/>
-                              </w:rPr>
-                              <w:t xml:space="preserve">    </w:t>
-                            </w:r>
-                            <w:r>
-                              <w:rPr>
-                                <w:rFonts w:ascii="Courier" w:hAnsi="Courier"/>
-                                <w:color w:val="FFFFFF" w:themeColor="background1"/>
-                                <w:sz w:val="12"/>
-                              </w:rPr>
-                              <w:t>&lt;p&gt;&lt;/p&gt;</w:t>
-                            </w:r>
-                          </w:p>
-                          <w:p>
-                            <w:pPr>
-                              <w:contextualSpacing/>
-                              <w:rPr>
-                                <w:rFonts w:ascii="Courier" w:hAnsi="Courier"/>
-                                <w:color w:val="FFFFFF" w:themeColor="background1"/>
-                                <w:sz w:val="12"/>
-                              </w:rPr>
-                            </w:pPr>
-                            <w:r>
-                              <w:rPr>
-                                <w:rFonts w:ascii="Courier" w:hAnsi="Courier"/>
-                                <w:color w:val="FFFFFF"/>
-                                <w:sz w:val="12"/>
-                              </w:rPr>
-                              <w:t xml:space="preserve">    &lt;/div&gt;</w:t>
-                            </w:r>
-                          </w:p>
-                          <w:p>
-                            <w:pPr>
-                              <w:contextualSpacing/>
-                              <w:rPr>
-                                <w:rFonts w:ascii="Courier" w:hAnsi="Courier"/>
-                                <w:color w:val="FFFFFF" w:themeColor="background1"/>
-                                <w:sz w:val="12"/>
-                              </w:rPr>
-                            </w:pPr>
-                            <w:r>
-                              <w:rPr>
-                                <w:rFonts w:ascii="Courier" w:hAnsi="Courier"/>
-                                <w:color w:val="FFFFFF" w:themeColor="background1"/>
-                                <w:sz w:val="12"/>
-                              </w:rPr>
-                              <w:t>&lt;/div&gt;</w:t>
-                            </w:r>
-                          </w:p>
-                        </w:txbxContent>
-                      </wps:txbx>
-                      <wps:bodyPr rot="0" vert="horz" wrap="square" lIns="91440" tIns="45720" rIns="91440" bIns="45720" anchor="t" anchorCtr="0">
-                        <a:noAutofit/>
-                      </wps:bodyPr>
-                    </wps:wsp>
-                  </a:graphicData>
-                </a:graphic>
-                <wp14:sizeRelH relativeFrom="margin">
-                  <wp14:pctWidth>0</wp14:pctWidth>
-                </wp14:sizeRelH>
-                <wp14:sizeRelV relativeFrom="margin">
-                  <wp14:pctHeight>0</wp14:pctHeight>
-                </wp14:sizeRelV>
-              </wp:anchor>
-            </w:drawing>
-          </mc:Choice>
-          <mc:Fallback>
-            <w:pict>
-              <v:shape w14:anchorId="69E2571B" id="Text Box 2" o:spid="_x0000_s1053" type="#_x0000_t202" style="position:absolute;margin-left:357.35pt;margin-top:294.1pt;width:143.45pt;height:54.75pt;z-index:251796480;visibility:visible;mso-wrap-style:square;mso-width-percent:0;mso-height-percent:0;mso-wrap-distance-left:9pt;mso-wrap-distance-top:3.6pt;mso-wrap-distance-right:9pt;mso-wrap-distance-bottom:3.6pt;mso-position-horizontal:absolute;mso-position-horizontal-relative:text;mso-position-vertical:absolute;mso-position-vertical-relative:text;mso-width-percent:0;mso-height-percent:0;mso-width-relative:margin;mso-height-relative:margin;v-text-anchor:top" o:gfxdata="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" fillcolor="#0070c0">
-                <v:shadow on="t" color="black" opacity="26214f" origin="-.5,-.5" offset=".74836mm,.74836mm"/>
-                <v:textbox>
-                  <w:txbxContent>
-                    <w:p>
-                      <w:pPr>
-                        <w:contextualSpacing/>
-                        <w:rPr>
-                          <w:rFonts w:ascii="Courier" w:hAnsi="Courier"/>
-                          <w:color w:val="FFFFFF" w:themeColor="background1"/>
-                          <w:sz w:val="12"/>
-                        </w:rPr>
-                      </w:pPr>
-                      <w:r>
-                        <w:rPr>
-                          <w:rFonts w:ascii="Courier" w:hAnsi="Courier"/>
-                          <w:color w:val="FFFFFF" w:themeColor="background1"/>
-                          <w:sz w:val="12"/>
-                        </w:rPr>
-                        <w:t>&lt;div class = "vertical-tile-small"&gt;</w:t>
-                      </w:r>
-                    </w:p>
-                    <w:p>
-                      <w:pPr>
-                        <w:contextualSpacing/>
-                        <w:rPr>
-                          <w:rFonts w:ascii="Courier" w:hAnsi="Courier"/>
-                          <w:color w:val="FFFFFF" w:themeColor="background1"/>
-                          <w:sz w:val="12"/>
-                        </w:rPr>
-                      </w:pPr>
-                      <w:r>
-                        <w:rPr>
-                          <w:rFonts w:ascii="Courier" w:hAnsi="Courier"/>
-                          <w:color w:val="FFFFFF" w:themeColor="background1"/>
-                          <w:sz w:val="12"/>
-                        </w:rPr>
-                        <w:t xml:space="preserve">    &lt;</w:t>
-                      </w:r>
-                      <w:proofErr w:type="spellStart"/>
-                      <w:r>
-                        <w:rPr>
-                          <w:rFonts w:ascii="Courier" w:hAnsi="Courier"/>
-                          <w:color w:val="FFFFFF" w:themeColor="background1"/>
-                          <w:sz w:val="12"/>
-                        </w:rPr>
-                        <w:t>img</w:t>
-                      </w:r>
-                      <w:proofErr w:type="spellEnd"/>
-                      <w:r>
-                        <w:rPr>
-                          <w:rFonts w:ascii="Courier" w:hAnsi="Courier"/>
-                          <w:color w:val="FFFFFF" w:themeColor="background1"/>
-                          <w:sz w:val="12"/>
-                        </w:rPr>
-                        <w:t>/&gt;</w:t>
-                      </w:r>
-                    </w:p>
-                    <w:p>
-                      <w:pPr>
-                        <w:contextualSpacing/>
-                        <w:rPr>
-                          <w:rFonts w:ascii="Courier" w:hAnsi="Courier"/>
-                          <w:color w:val="FFFFFF" w:themeColor="background1"/>
-                          <w:sz w:val="12"/>
-                        </w:rPr>
-                      </w:pPr>
-                      <w:r>
-                        <w:rPr>
-                          <w:rFonts w:ascii="Courier" w:hAnsi="Courier"/>
-                          <w:color w:val="FFFFFF"/>
-                          <w:sz w:val="12"/>
-                        </w:rPr>
-                        <w:t xml:space="preserve">    &lt;</w:t>
-                      </w:r>
-                      <w:proofErr w:type="gramStart"/>
-                      <w:r>
-                        <w:rPr>
-                          <w:rFonts w:ascii="Courier" w:hAnsi="Courier"/>
-                          <w:color w:val="FFFFFF"/>
-                          <w:sz w:val="12"/>
-                        </w:rPr>
-                        <w:t>div</w:t>
-                      </w:r>
-                      <w:proofErr w:type="gramEnd"/>
-                      <w:r>
-                        <w:rPr>
-                          <w:rFonts w:ascii="Courier" w:hAnsi="Courier"/>
-                          <w:color w:val="FFFFFF"/>
-                          <w:sz w:val="12"/>
-                        </w:rPr>
-                        <w:t>&gt;</w:t>
-                      </w:r>
-                    </w:p>
-                    <w:p>
-                      <w:pPr>
-                        <w:contextualSpacing/>
-                        <w:rPr>
-                          <w:rFonts w:ascii="Courier" w:hAnsi="Courier"/>
-                          <w:color w:val="FFFFFF" w:themeColor="background1"/>
-                          <w:sz w:val="12"/>
-                        </w:rPr>
-                      </w:pPr>
-                      <w:r>
-                        <w:rPr>
-                          <w:rFonts w:ascii="Courier" w:hAnsi="Courier"/>
-                          <w:color w:val="FFFFFF" w:themeColor="background1"/>
-                          <w:sz w:val="12"/>
-                        </w:rPr>
-                        <w:t xml:space="preserve">    </w:t>
-                      </w:r>
-                      <w:r>
-                        <w:rPr>
-                          <w:rFonts w:ascii="Courier" w:hAnsi="Courier"/>
-                          <w:color w:val="FFFFFF" w:themeColor="background1"/>
-                          <w:sz w:val="12"/>
-                        </w:rPr>
-                        <w:t xml:space="preserve">    </w:t>
-                      </w:r>
-                      <w:r>
-                        <w:rPr>
-                          <w:rFonts w:ascii="Courier" w:hAnsi="Courier"/>
-                          <w:color w:val="FFFFFF" w:themeColor="background1"/>
-                          <w:sz w:val="12"/>
-                        </w:rPr>
-                        <w:t>&lt;p&gt;&lt;/p&gt;</w:t>
-                      </w:r>
-                    </w:p>
-                    <w:p>
-                      <w:pPr>
-                        <w:contextualSpacing/>
-                        <w:rPr>
-                          <w:rFonts w:ascii="Courier" w:hAnsi="Courier"/>
-                          <w:color w:val="FFFFFF" w:themeColor="background1"/>
-                          <w:sz w:val="12"/>
-                        </w:rPr>
-                      </w:pPr>
-                      <w:r>
-                        <w:rPr>
-                          <w:rFonts w:ascii="Courier" w:hAnsi="Courier"/>
-                          <w:color w:val="FFFFFF"/>
-                          <w:sz w:val="12"/>
-                        </w:rPr>
-                        <w:t xml:space="preserve">    &lt;/div&gt;</w:t>
-                      </w:r>
-                    </w:p>
-                    <w:p>
-                      <w:pPr>
-                        <w:contextualSpacing/>
-                        <w:rPr>
-                          <w:rFonts w:ascii="Courier" w:hAnsi="Courier"/>
-                          <w:color w:val="FFFFFF" w:themeColor="background1"/>
-                          <w:sz w:val="12"/>
-                        </w:rPr>
-                      </w:pPr>
-                      <w:r>
-                        <w:rPr>
-                          <w:rFonts w:ascii="Courier" w:hAnsi="Courier"/>
-                          <w:color w:val="FFFFFF" w:themeColor="background1"/>
-                          <w:sz w:val="12"/>
-                        </w:rPr>
-                        <w:t>&lt;/div&gt;</w:t>
-                      </w:r>
-                    </w:p>
-                  </w:txbxContent>
-                </v:textbox>
-                <w10:wrap type="square"/>
-              </v:shape>
-            </w:pict>
-          </mc:Fallback>
-        </mc:AlternateContent>
-      </w:r>
       <w:r>
         <w:rPr>
           <w:noProof/>
@@ -12559,7 +12035,11 @@
           </mc:Choice>
           <mc:Fallback>
             <w:pict>
-              <v:shape w14:anchorId="01EF556A" id="_x0000_s1054" type="#_x0000_t202" style="position:absolute;margin-left:292.95pt;margin-top:370.75pt;width:207.6pt;height:21.8pt;z-index:251801600;visibility:visible;mso-wrap-style:square;mso-width-percent:0;mso-height-percent:0;mso-wrap-distance-left:9pt;mso-wrap-distance-top:3.6pt;mso-wrap-distance-right:9pt;mso-wrap-distance-bottom:3.6pt;mso-position-horizontal:absolute;mso-position-horizontal-relative:text;mso-position-vertical:absolute;mso-position-vertical-relative:text;mso-width-percent:0;mso-height-percent:0;mso-width-relative:margin;mso-height-relative:margin;v-text-anchor:top" o:gfxdata="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" fillcolor="black [3213]">
+              <v:shapetype w14:anchorId="01EF556A" id="_x0000_t202" coordsize="21600,21600" o:spt="202" path="m,l,21600r21600,l21600,xe">
+                <v:stroke joinstyle="miter"/>
+                <v:path gradientshapeok="t" o:connecttype="rect"/>
+              </v:shapetype>
+              <v:shape id="Text Box 2" o:spid="_x0000_s1053" type="#_x0000_t202" style="position:absolute;margin-left:292.95pt;margin-top:370.75pt;width:207.6pt;height:21.8pt;z-index:251801600;visibility:visible;mso-wrap-style:square;mso-width-percent:0;mso-height-percent:0;mso-wrap-distance-left:9pt;mso-wrap-distance-top:3.6pt;mso-wrap-distance-right:9pt;mso-wrap-distance-bottom:3.6pt;mso-position-horizontal:absolute;mso-position-horizontal-relative:text;mso-position-vertical:absolute;mso-position-vertical-relative:text;mso-width-percent:0;mso-height-percent:0;mso-width-relative:margin;mso-height-relative:margin;v-text-anchor:top" o:gfxdata="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" fillcolor="black [3213]">
                 <v:shadow on="t" color="black" opacity="26214f" origin="-.5,-.5" offset=".74836mm,.74836mm"/>
                 <v:textbox>
                   <w:txbxContent>
@@ -12598,410 +12078,6 @@
                           <w:sz w:val="12"/>
                         </w:rPr>
                         <w:t>&lt;/section&gt;</w:t>
-                      </w:r>
-                    </w:p>
-                  </w:txbxContent>
-                </v:textbox>
-                <w10:wrap type="square"/>
-              </v:shape>
-            </w:pict>
-          </mc:Fallback>
-        </mc:AlternateContent>
-      </w:r>
-      <w:r>
-        <w:rPr>
-          <w:noProof/>
-        </w:rPr>
-        <mc:AlternateContent>
-          <mc:Choice Requires="wps">
-            <w:drawing>
-              <wp:anchor distT="45720" distB="45720" distL="114300" distR="114300" simplePos="0" relativeHeight="251793408" behindDoc="0" locked="0" layoutInCell="1" allowOverlap="1" wp14:anchorId="55B8EF33" wp14:editId="32BD502B">
-                <wp:simplePos x="0" y="0"/>
-                <wp:positionH relativeFrom="column">
-                  <wp:posOffset>4410710</wp:posOffset>
-                </wp:positionH>
-                <wp:positionV relativeFrom="paragraph">
-                  <wp:posOffset>2313940</wp:posOffset>
-                </wp:positionV>
-                <wp:extent cx="1941830" cy="703580"/>
-                <wp:effectExtent l="38100" t="38100" r="115570" b="115570"/>
-                <wp:wrapSquare wrapText="bothSides"/>
-                <wp:docPr id="136" name="Text Box 2"/>
-                <wp:cNvGraphicFramePr>
-                  <a:graphicFrameLocks xmlns:a="http://schemas.openxmlformats.org/drawingml/2006/main"/>
-                </wp:cNvGraphicFramePr>
-                <a:graphic xmlns:a="http://schemas.openxmlformats.org/drawingml/2006/main">
-                  <a:graphicData uri="http://schemas.microsoft.com/office/word/2010/wordprocessingShape">
-                    <wps:wsp>
-                      <wps:cNvSpPr txBox="1">
-                        <a:spLocks noChangeArrowheads="1"/>
-                      </wps:cNvSpPr>
-                      <wps:spPr bwMode="auto">
-                        <a:xfrm>
-                          <a:off x="0" y="0"/>
-                          <a:ext cx="1941830" cy="703580"/>
-                        </a:xfrm>
-                        <a:prstGeom prst="rect">
-                          <a:avLst/>
-                        </a:prstGeom>
-                        <a:solidFill>
-                          <a:srgbClr val="7030A0"/>
-                        </a:solidFill>
-                        <a:ln w="9525">
-                          <a:solidFill>
-                            <a:srgbClr val="000000"/>
-                          </a:solidFill>
-                          <a:miter lim="800000"/>
-                          <a:headEnd/>
-                          <a:tailEnd/>
-                        </a:ln>
-                        <a:effectLst>
-                          <a:outerShdw blurRad="50800" dist="38100" dir="2700000" algn="tl" rotWithShape="0">
-                            <a:prstClr val="black">
-                              <a:alpha val="40000"/>
-                            </a:prstClr>
-                          </a:outerShdw>
-                        </a:effectLst>
-                      </wps:spPr>
-                      <wps:txbx>
-                        <w:txbxContent>
-                          <w:p>
-                            <w:pPr>
-                              <w:contextualSpacing/>
-                              <w:rPr>
-                                <w:rFonts w:ascii="Courier" w:hAnsi="Courier"/>
-                                <w:color w:val="FFFFFF" w:themeColor="background1"/>
-                                <w:sz w:val="12"/>
-                              </w:rPr>
-                            </w:pPr>
-                            <w:r>
-                              <w:rPr>
-                                <w:rFonts w:ascii="Courier" w:hAnsi="Courier"/>
-                                <w:color w:val="FFFFFF" w:themeColor="background1"/>
-                                <w:sz w:val="12"/>
-                              </w:rPr>
-                              <w:t>&lt;div class = "horizontal-tile-small"&gt;</w:t>
-                            </w:r>
-                          </w:p>
-                          <w:p>
-                            <w:pPr>
-                              <w:contextualSpacing/>
-                              <w:rPr>
-                                <w:rFonts w:ascii="Courier" w:hAnsi="Courier"/>
-                                <w:color w:val="FFFFFF" w:themeColor="background1"/>
-                                <w:sz w:val="12"/>
-                              </w:rPr>
-                            </w:pPr>
-                            <w:r>
-                              <w:rPr>
-                                <w:rFonts w:ascii="Courier" w:hAnsi="Courier"/>
-                                <w:color w:val="FFFFFF" w:themeColor="background1"/>
-                                <w:sz w:val="12"/>
-                              </w:rPr>
-                              <w:t xml:space="preserve">    &lt;</w:t>
-                            </w:r>
-                            <w:proofErr w:type="spellStart"/>
-                            <w:r>
-                              <w:rPr>
-                                <w:rFonts w:ascii="Courier" w:hAnsi="Courier"/>
-                                <w:color w:val="FFFFFF" w:themeColor="background1"/>
-                                <w:sz w:val="12"/>
-                              </w:rPr>
-                              <w:t>img</w:t>
-                            </w:r>
-                            <w:proofErr w:type="spellEnd"/>
-                            <w:r>
-                              <w:rPr>
-                                <w:rFonts w:ascii="Courier" w:hAnsi="Courier"/>
-                                <w:color w:val="FFFFFF" w:themeColor="background1"/>
-                                <w:sz w:val="12"/>
-                              </w:rPr>
-                              <w:t>/&gt;</w:t>
-                            </w:r>
-                          </w:p>
-                          <w:p>
-                            <w:pPr>
-                              <w:contextualSpacing/>
-                              <w:rPr>
-                                <w:rFonts w:ascii="Courier" w:hAnsi="Courier"/>
-                                <w:color w:val="FFFFFF" w:themeColor="background1"/>
-                                <w:sz w:val="12"/>
-                              </w:rPr>
-                            </w:pPr>
-                            <w:r>
-                              <w:rPr>
-                                <w:rFonts w:ascii="Courier" w:hAnsi="Courier"/>
-                                <w:color w:val="FFFFFF"/>
-                                <w:sz w:val="12"/>
-                              </w:rPr>
-                              <w:t xml:space="preserve">    &lt;</w:t>
-                            </w:r>
-                            <w:proofErr w:type="gramStart"/>
-                            <w:r>
-                              <w:rPr>
-                                <w:rFonts w:ascii="Courier" w:hAnsi="Courier"/>
-                                <w:color w:val="FFFFFF"/>
-                                <w:sz w:val="12"/>
-                              </w:rPr>
-                              <w:t>div</w:t>
-                            </w:r>
-                            <w:proofErr w:type="gramEnd"/>
-                            <w:r>
-                              <w:rPr>
-                                <w:rFonts w:ascii="Courier" w:hAnsi="Courier"/>
-                                <w:color w:val="FFFFFF"/>
-                                <w:sz w:val="12"/>
-                              </w:rPr>
-                              <w:t>&gt;</w:t>
-                            </w:r>
-                          </w:p>
-                          <w:p>
-                            <w:pPr>
-                              <w:contextualSpacing/>
-                              <w:rPr>
-                                <w:rFonts w:ascii="Courier" w:hAnsi="Courier"/>
-                                <w:color w:val="FFFFFF" w:themeColor="background1"/>
-                                <w:sz w:val="12"/>
-                              </w:rPr>
-                            </w:pPr>
-                            <w:r>
-                              <w:rPr>
-                                <w:rFonts w:ascii="Courier" w:hAnsi="Courier"/>
-                                <w:color w:val="FFFFFF" w:themeColor="background1"/>
-                                <w:sz w:val="12"/>
-                              </w:rPr>
-                              <w:t xml:space="preserve">    </w:t>
-                            </w:r>
-                            <w:r>
-                              <w:rPr>
-                                <w:rFonts w:ascii="Courier" w:hAnsi="Courier"/>
-                                <w:color w:val="FFFFFF" w:themeColor="background1"/>
-                                <w:sz w:val="12"/>
-                              </w:rPr>
-                              <w:t xml:space="preserve">    </w:t>
-                            </w:r>
-                            <w:r>
-                              <w:rPr>
-                                <w:rFonts w:ascii="Courier" w:hAnsi="Courier"/>
-                                <w:color w:val="FFFFFF" w:themeColor="background1"/>
-                                <w:sz w:val="12"/>
-                              </w:rPr>
-                              <w:t>&lt;p&gt;&lt;/p&gt;</w:t>
-                            </w:r>
-                          </w:p>
-                          <w:p>
-                            <w:pPr>
-                              <w:contextualSpacing/>
-                              <w:rPr>
-                                <w:rFonts w:ascii="Courier" w:hAnsi="Courier"/>
-                                <w:color w:val="FFFFFF" w:themeColor="background1"/>
-                                <w:sz w:val="12"/>
-                              </w:rPr>
-                            </w:pPr>
-                            <w:r>
-                              <w:rPr>
-                                <w:rFonts w:ascii="Courier" w:hAnsi="Courier"/>
-                                <w:color w:val="FFFFFF"/>
-                                <w:sz w:val="12"/>
-                              </w:rPr>
-                              <w:t xml:space="preserve">    &lt;/div&gt;</w:t>
-                            </w:r>
-                          </w:p>
-                          <w:p>
-                            <w:pPr>
-                              <w:contextualSpacing/>
-                              <w:rPr>
-                                <w:color w:val="FFFFFF" w:themeColor="background1"/>
-                              </w:rPr>
-                            </w:pPr>
-                            <w:r>
-                              <w:rPr>
-                                <w:rFonts w:ascii="Courier" w:hAnsi="Courier"/>
-                                <w:color w:val="FFFFFF" w:themeColor="background1"/>
-                                <w:sz w:val="12"/>
-                              </w:rPr>
-                              <w:t>&lt;/div&gt;</w:t>
-                            </w:r>
-                          </w:p>
-                        </w:txbxContent>
-                      </wps:txbx>
-                      <wps:bodyPr rot="0" vert="horz" wrap="square" lIns="91440" tIns="45720" rIns="91440" bIns="45720" anchor="t" anchorCtr="0">
-                        <a:noAutofit/>
-                      </wps:bodyPr>
-                    </wps:wsp>
-                  </a:graphicData>
-                </a:graphic>
-                <wp14:sizeRelH relativeFrom="margin">
-                  <wp14:pctWidth>0</wp14:pctWidth>
-                </wp14:sizeRelH>
-                <wp14:sizeRelV relativeFrom="margin">
-                  <wp14:pctHeight>0</wp14:pctHeight>
-                </wp14:sizeRelV>
-              </wp:anchor>
-            </w:drawing>
-          </mc:Choice>
-          <mc:Fallback>
-            <w:pict>
-              <v:shape w14:anchorId="55B8EF33" id="_x0000_s1055" type="#_x0000_t202" style="position:absolute;margin-left:347.3pt;margin-top:182.2pt;width:152.9pt;height:55.4pt;z-index:251793408;visibility:visible;mso-wrap-style:square;mso-width-percent:0;mso-height-percent:0;mso-wrap-distance-left:9pt;mso-wrap-distance-top:3.6pt;mso-wrap-distance-right:9pt;mso-wrap-distance-bottom:3.6pt;mso-position-horizontal:absolute;mso-position-horizontal-relative:text;mso-position-vertical:absolute;mso-position-vertical-relative:text;mso-width-percent:0;mso-height-percent:0;mso-width-relative:margin;mso-height-relative:margin;v-text-anchor:top" o:gfxdata="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" fillcolor="#7030a0">
-                <v:shadow on="t" color="black" opacity="26214f" origin="-.5,-.5" offset=".74836mm,.74836mm"/>
-                <v:textbox>
-                  <w:txbxContent>
-                    <w:p>
-                      <w:pPr>
-                        <w:contextualSpacing/>
-                        <w:rPr>
-                          <w:rFonts w:ascii="Courier" w:hAnsi="Courier"/>
-                          <w:color w:val="FFFFFF" w:themeColor="background1"/>
-                          <w:sz w:val="12"/>
-                        </w:rPr>
-                      </w:pPr>
-                      <w:r>
-                        <w:rPr>
-                          <w:rFonts w:ascii="Courier" w:hAnsi="Courier"/>
-                          <w:color w:val="FFFFFF" w:themeColor="background1"/>
-                          <w:sz w:val="12"/>
-                        </w:rPr>
-                        <w:t>&lt;div class = "horizontal-tile-small"&gt;</w:t>
-                      </w:r>
-                    </w:p>
-                    <w:p>
-                      <w:pPr>
-                        <w:contextualSpacing/>
-                        <w:rPr>
-                          <w:rFonts w:ascii="Courier" w:hAnsi="Courier"/>
-                          <w:color w:val="FFFFFF" w:themeColor="background1"/>
-                          <w:sz w:val="12"/>
-                        </w:rPr>
-                      </w:pPr>
-                      <w:r>
-                        <w:rPr>
-                          <w:rFonts w:ascii="Courier" w:hAnsi="Courier"/>
-                          <w:color w:val="FFFFFF" w:themeColor="background1"/>
-                          <w:sz w:val="12"/>
-                        </w:rPr>
-                        <w:t xml:space="preserve">    &lt;</w:t>
-                      </w:r>
-                      <w:proofErr w:type="spellStart"/>
-                      <w:r>
-                        <w:rPr>
-                          <w:rFonts w:ascii="Courier" w:hAnsi="Courier"/>
-                          <w:color w:val="FFFFFF" w:themeColor="background1"/>
-                          <w:sz w:val="12"/>
-                        </w:rPr>
-                        <w:t>img</w:t>
-                      </w:r>
-                      <w:proofErr w:type="spellEnd"/>
-                      <w:r>
-                        <w:rPr>
-                          <w:rFonts w:ascii="Courier" w:hAnsi="Courier"/>
-                          <w:color w:val="FFFFFF" w:themeColor="background1"/>
-                          <w:sz w:val="12"/>
-                        </w:rPr>
-                        <w:t>/&gt;</w:t>
-                      </w:r>
-                    </w:p>
-                    <w:p>
-                      <w:pPr>
-                        <w:contextualSpacing/>
-                        <w:rPr>
-                          <w:rFonts w:ascii="Courier" w:hAnsi="Courier"/>
-                          <w:color w:val="FFFFFF" w:themeColor="background1"/>
-                          <w:sz w:val="12"/>
-                        </w:rPr>
-                      </w:pPr>
-                      <w:r>
-                        <w:rPr>
-                          <w:rFonts w:ascii="Courier" w:hAnsi="Courier"/>
-                          <w:color w:val="FFFFFF"/>
-                          <w:sz w:val="12"/>
-                        </w:rPr>
-                        <w:t xml:space="preserve">    &lt;</w:t>
-                      </w:r>
-                      <w:proofErr w:type="gramStart"/>
-                      <w:r>
-                        <w:rPr>
-                          <w:rFonts w:ascii="Courier" w:hAnsi="Courier"/>
-                          <w:color w:val="FFFFFF"/>
-                          <w:sz w:val="12"/>
-                        </w:rPr>
-                        <w:t>div</w:t>
-                      </w:r>
-                      <w:proofErr w:type="gramEnd"/>
-                      <w:r>
-                        <w:rPr>
-                          <w:rFonts w:ascii="Courier" w:hAnsi="Courier"/>
-                          <w:color w:val="FFFFFF"/>
-                          <w:sz w:val="12"/>
-                        </w:rPr>
-                        <w:t>&gt;</w:t>
-                      </w:r>
-                    </w:p>
-                    <w:p>
-                      <w:pPr>
-                        <w:contextualSpacing/>
-                        <w:rPr>
-                          <w:rFonts w:ascii="Courier" w:hAnsi="Courier"/>
-                          <w:color w:val="FFFFFF" w:themeColor="background1"/>
-                          <w:sz w:val="12"/>
-                        </w:rPr>
-                      </w:pPr>
-                      <w:r>
-                        <w:rPr>
-                          <w:rFonts w:ascii="Courier" w:hAnsi="Courier"/>
-                          <w:color w:val="FFFFFF" w:themeColor="background1"/>
-                          <w:sz w:val="12"/>
-                        </w:rPr>
-                        <w:t xml:space="preserve">    </w:t>
-                      </w:r>
-                      <w:r>
-                        <w:rPr>
-                          <w:rFonts w:ascii="Courier" w:hAnsi="Courier"/>
-                          <w:color w:val="FFFFFF" w:themeColor="background1"/>
-                          <w:sz w:val="12"/>
-                        </w:rPr>
-                        <w:t xml:space="preserve">    </w:t>
-                      </w:r>
-                      <w:r>
-                        <w:rPr>
-                          <w:rFonts w:ascii="Courier" w:hAnsi="Courier"/>
-                          <w:color w:val="FFFFFF" w:themeColor="background1"/>
-                          <w:sz w:val="12"/>
-                        </w:rPr>
-                        <w:t>&lt;p&gt;&lt;/p&gt;</w:t>
-                      </w:r>
-                    </w:p>
-                    <w:p>
-                      <w:pPr>
-                        <w:contextualSpacing/>
-                        <w:rPr>
-                          <w:rFonts w:ascii="Courier" w:hAnsi="Courier"/>
-                          <w:color w:val="FFFFFF" w:themeColor="background1"/>
-                          <w:sz w:val="12"/>
-                        </w:rPr>
-                      </w:pPr>
-                      <w:r>
-                        <w:rPr>
-                          <w:rFonts w:ascii="Courier" w:hAnsi="Courier"/>
-                          <w:color w:val="FFFFFF"/>
-                          <w:sz w:val="12"/>
-                        </w:rPr>
-                        <w:t xml:space="preserve">    &lt;/div&gt;</w:t>
-                      </w:r>
-                    </w:p>
-                    <w:p>
-                      <w:pPr>
-                        <w:contextualSpacing/>
-                        <w:rPr>
-                          <w:color w:val="FFFFFF" w:themeColor="background1"/>
-                        </w:rPr>
-                      </w:pPr>
-                      <w:r>
-                        <w:rPr>
-                          <w:rFonts w:ascii="Courier" w:hAnsi="Courier"/>
-                          <w:color w:val="FFFFFF" w:themeColor="background1"/>
-                          <w:sz w:val="12"/>
-                        </w:rPr>
-                        <w:t>&lt;/div&gt;</w:t>
                       </w:r>
                     </w:p>
                   </w:txbxContent>
@@ -13257,7 +12333,7 @@
           </mc:Choice>
           <mc:Fallback>
             <w:pict>
-              <v:shape w14:anchorId="23B956E4" id="Text Box 137" o:spid="_x0000_s1056" type="#_x0000_t202" style="position:absolute;margin-left:357.4pt;margin-top:121.6pt;width:141.3pt;height:51.95pt;z-index:251795456;visibility:visible;mso-wrap-style:square;mso-width-percent:0;mso-height-percent:0;mso-wrap-distance-left:9pt;mso-wrap-distance-top:0;mso-wrap-distance-right:9pt;mso-wrap-distance-bottom:0;mso-position-horizontal:absolute;mso-position-horizontal-relative:text;mso-position-vertical:absolute;mso-position-vertical-relative:text;mso-width-percent:0;mso-height-percent:0;mso-width-relative:margin;mso-height-relative:margin;v-text-anchor:top" o:gfxdata="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" fillcolor="red">
+              <v:shape w14:anchorId="23B956E4" id="Text Box 137" o:spid="_x0000_s1054" type="#_x0000_t202" style="position:absolute;margin-left:357.4pt;margin-top:121.6pt;width:141.3pt;height:51.95pt;z-index:251795456;visibility:visible;mso-wrap-style:square;mso-width-percent:0;mso-height-percent:0;mso-wrap-distance-left:9pt;mso-wrap-distance-top:0;mso-wrap-distance-right:9pt;mso-wrap-distance-bottom:0;mso-position-horizontal:absolute;mso-position-horizontal-relative:text;mso-position-vertical:absolute;mso-position-vertical-relative:text;mso-width-percent:0;mso-height-percent:0;mso-width-relative:margin;mso-height-relative:margin;v-text-anchor:top" o:gfxdata="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" fillcolor="red">
                 <v:shadow on="t" color="black" opacity="26214f" origin="-.5,-.5" offset=".74836mm,.74836mm"/>
                 <v:textbox>
                   <w:txbxContent>
@@ -13675,23 +12751,7 @@
                           <w:rFonts w:ascii="Courier" w:hAnsi="Courier"/>
                           <w:sz w:val="12"/>
                         </w:rPr>
-                        <w:t xml:space="preserve">    &lt;</w:t>
-                      </w:r>
-                      <w:proofErr w:type="spellStart"/>
-                      <w:r>
-                        <w:rPr>
-                          <w:rFonts w:ascii="Courier" w:hAnsi="Courier"/>
-                          <w:sz w:val="12"/>
-                        </w:rPr>
-                        <w:t>img</w:t>
-                      </w:r>
-                      <w:proofErr w:type="spellEnd"/>
-                      <w:r>
-                        <w:rPr>
-                          <w:rFonts w:ascii="Courier" w:hAnsi="Courier"/>
-                          <w:sz w:val="12"/>
-                        </w:rPr>
-                        <w:t>/&gt;</w:t>
+                        <w:t xml:space="preserve">    &lt;img/&gt;</w:t>
                       </w:r>
                     </w:p>
                     <w:p>
@@ -13707,23 +12767,7 @@
                           <w:rFonts w:ascii="Courier" w:hAnsi="Courier"/>
                           <w:sz w:val="12"/>
                         </w:rPr>
-                        <w:t xml:space="preserve">    &lt;</w:t>
-                      </w:r>
-                      <w:proofErr w:type="gramStart"/>
-                      <w:r>
-                        <w:rPr>
-                          <w:rFonts w:ascii="Courier" w:hAnsi="Courier"/>
-                          <w:sz w:val="12"/>
-                        </w:rPr>
-                        <w:t>div</w:t>
-                      </w:r>
-                      <w:proofErr w:type="gramEnd"/>
-                      <w:r>
-                        <w:rPr>
-                          <w:rFonts w:ascii="Courier" w:hAnsi="Courier"/>
-                          <w:sz w:val="12"/>
-                        </w:rPr>
-                        <w:t>&gt;</w:t>
+                        <w:t xml:space="preserve">    &lt;div&gt;</w:t>
                       </w:r>
                     </w:p>
                     <w:p>
@@ -13769,21 +12813,7 @@
                           <w:rFonts w:ascii="Courier" w:hAnsi="Courier"/>
                           <w:sz w:val="12"/>
                         </w:rPr>
-                        <w:t xml:space="preserve">    &lt;</w:t>
-                      </w:r>
-                      <w:r>
-                        <w:rPr>
-                          <w:rFonts w:ascii="Courier" w:hAnsi="Courier"/>
-                          <w:sz w:val="12"/>
-                        </w:rPr>
-                        <w:t>/</w:t>
-                      </w:r>
-                      <w:r>
-                        <w:rPr>
-                          <w:rFonts w:ascii="Courier" w:hAnsi="Courier"/>
-                          <w:sz w:val="12"/>
-                        </w:rPr>
-                        <w:t>div&gt;</w:t>
+                        <w:t xml:space="preserve">    &lt;/div&gt;</w:t>
                       </w:r>
                     </w:p>
                     <w:p>
@@ -13811,14 +12841,1051 @@
     <w:p/>
     <w:p/>
     <w:p/>
+    <w:p>
+      <w:r>
+        <w:rPr>
+          <w:noProof/>
+        </w:rPr>
+        <mc:AlternateContent>
+          <mc:Choice Requires="wps">
+            <w:drawing>
+              <wp:anchor distT="45720" distB="45720" distL="114300" distR="114300" simplePos="0" relativeHeight="251793408" behindDoc="0" locked="0" layoutInCell="1" allowOverlap="1" wp14:anchorId="55B8EF33" wp14:editId="32BD502B">
+                <wp:simplePos x="0" y="0"/>
+                <wp:positionH relativeFrom="column">
+                  <wp:posOffset>4018280</wp:posOffset>
+                </wp:positionH>
+                <wp:positionV relativeFrom="paragraph">
+                  <wp:posOffset>33020</wp:posOffset>
+                </wp:positionV>
+                <wp:extent cx="2337435" cy="826770"/>
+                <wp:effectExtent l="38100" t="38100" r="120015" b="106680"/>
+                <wp:wrapSquare wrapText="bothSides"/>
+                <wp:docPr id="136" name="Text Box 2"/>
+                <wp:cNvGraphicFramePr>
+                  <a:graphicFrameLocks xmlns:a="http://schemas.openxmlformats.org/drawingml/2006/main"/>
+                </wp:cNvGraphicFramePr>
+                <a:graphic xmlns:a="http://schemas.openxmlformats.org/drawingml/2006/main">
+                  <a:graphicData uri="http://schemas.microsoft.com/office/word/2010/wordprocessingShape">
+                    <wps:wsp>
+                      <wps:cNvSpPr txBox="1">
+                        <a:spLocks noChangeArrowheads="1"/>
+                      </wps:cNvSpPr>
+                      <wps:spPr bwMode="auto">
+                        <a:xfrm>
+                          <a:off x="0" y="0"/>
+                          <a:ext cx="2337435" cy="826770"/>
+                        </a:xfrm>
+                        <a:prstGeom prst="rect">
+                          <a:avLst/>
+                        </a:prstGeom>
+                        <a:solidFill>
+                          <a:srgbClr val="7030A0"/>
+                        </a:solidFill>
+                        <a:ln w="9525">
+                          <a:solidFill>
+                            <a:srgbClr val="000000"/>
+                          </a:solidFill>
+                          <a:miter lim="800000"/>
+                          <a:headEnd/>
+                          <a:tailEnd/>
+                        </a:ln>
+                        <a:effectLst>
+                          <a:outerShdw blurRad="50800" dist="38100" dir="2700000" algn="tl" rotWithShape="0">
+                            <a:prstClr val="black">
+                              <a:alpha val="40000"/>
+                            </a:prstClr>
+                          </a:outerShdw>
+                        </a:effectLst>
+                      </wps:spPr>
+                      <wps:txbx>
+                        <w:txbxContent>
+                          <w:p>
+                            <w:pPr>
+                              <w:contextualSpacing/>
+                              <w:rPr>
+                                <w:rFonts w:ascii="Courier" w:hAnsi="Courier"/>
+                                <w:color w:val="FFFFFF" w:themeColor="background1"/>
+                                <w:sz w:val="12"/>
+                              </w:rPr>
+                            </w:pPr>
+                            <w:r>
+                              <w:rPr>
+                                <w:rFonts w:ascii="Courier" w:hAnsi="Courier"/>
+                                <w:color w:val="FFFFFF" w:themeColor="background1"/>
+                                <w:sz w:val="12"/>
+                              </w:rPr>
+                              <w:t>&lt;div class = "curriculum"&gt;</w:t>
+                            </w:r>
+                          </w:p>
+                          <w:p>
+                            <w:pPr>
+                              <w:contextualSpacing/>
+                              <w:rPr>
+                                <w:rFonts w:ascii="Courier" w:hAnsi="Courier"/>
+                                <w:color w:val="FFFFFF" w:themeColor="background1"/>
+                                <w:sz w:val="12"/>
+                              </w:rPr>
+                            </w:pPr>
+                            <w:r>
+                              <w:rPr>
+                                <w:rFonts w:ascii="Courier" w:hAnsi="Courier"/>
+                                <w:color w:val="FFFFFF" w:themeColor="background1"/>
+                                <w:sz w:val="12"/>
+                              </w:rPr>
+                              <w:t xml:space="preserve">    </w:t>
+                            </w:r>
+                            <w:r>
+                              <w:rPr>
+                                <w:rFonts w:ascii="Courier" w:hAnsi="Courier"/>
+                                <w:color w:val="FFFFFF" w:themeColor="background1"/>
+                                <w:sz w:val="12"/>
+                              </w:rPr>
+                              <w:t>&lt;div class = "horizontal-tile-small"&gt;</w:t>
+                            </w:r>
+                          </w:p>
+                          <w:p>
+                            <w:pPr>
+                              <w:contextualSpacing/>
+                              <w:rPr>
+                                <w:rFonts w:ascii="Courier" w:hAnsi="Courier"/>
+                                <w:color w:val="FFFFFF" w:themeColor="background1"/>
+                                <w:sz w:val="12"/>
+                              </w:rPr>
+                            </w:pPr>
+                            <w:r>
+                              <w:rPr>
+                                <w:rFonts w:ascii="Courier" w:hAnsi="Courier"/>
+                                <w:color w:val="FFFFFF" w:themeColor="background1"/>
+                                <w:sz w:val="12"/>
+                              </w:rPr>
+                              <w:t xml:space="preserve">    </w:t>
+                            </w:r>
+                            <w:r>
+                              <w:rPr>
+                                <w:rFonts w:ascii="Courier" w:hAnsi="Courier"/>
+                                <w:color w:val="FFFFFF" w:themeColor="background1"/>
+                                <w:sz w:val="12"/>
+                              </w:rPr>
+                              <w:t xml:space="preserve">    </w:t>
+                            </w:r>
+                            <w:r>
+                              <w:rPr>
+                                <w:rFonts w:ascii="Courier" w:hAnsi="Courier"/>
+                                <w:color w:val="FFFFFF" w:themeColor="background1"/>
+                                <w:sz w:val="12"/>
+                              </w:rPr>
+                              <w:t>&lt;</w:t>
+                            </w:r>
+                            <w:proofErr w:type="spellStart"/>
+                            <w:r>
+                              <w:rPr>
+                                <w:rFonts w:ascii="Courier" w:hAnsi="Courier"/>
+                                <w:color w:val="FFFFFF" w:themeColor="background1"/>
+                                <w:sz w:val="12"/>
+                              </w:rPr>
+                              <w:t>img</w:t>
+                            </w:r>
+                            <w:proofErr w:type="spellEnd"/>
+                            <w:r>
+                              <w:rPr>
+                                <w:rFonts w:ascii="Courier" w:hAnsi="Courier"/>
+                                <w:color w:val="FFFFFF" w:themeColor="background1"/>
+                                <w:sz w:val="12"/>
+                              </w:rPr>
+                              <w:t>/&gt;</w:t>
+                            </w:r>
+                          </w:p>
+                          <w:p>
+                            <w:pPr>
+                              <w:contextualSpacing/>
+                              <w:rPr>
+                                <w:rFonts w:ascii="Courier" w:hAnsi="Courier"/>
+                                <w:color w:val="FFFFFF" w:themeColor="background1"/>
+                                <w:sz w:val="12"/>
+                              </w:rPr>
+                            </w:pPr>
+                            <w:r>
+                              <w:rPr>
+                                <w:rFonts w:ascii="Courier" w:hAnsi="Courier"/>
+                                <w:color w:val="FFFFFF"/>
+                                <w:sz w:val="12"/>
+                              </w:rPr>
+                              <w:t xml:space="preserve">    </w:t>
+                            </w:r>
+                            <w:r>
+                              <w:rPr>
+                                <w:rFonts w:ascii="Courier" w:hAnsi="Courier"/>
+                                <w:color w:val="FFFFFF"/>
+                                <w:sz w:val="12"/>
+                              </w:rPr>
+                              <w:t xml:space="preserve">    </w:t>
+                            </w:r>
+                            <w:r>
+                              <w:rPr>
+                                <w:rFonts w:ascii="Courier" w:hAnsi="Courier"/>
+                                <w:color w:val="FFFFFF"/>
+                                <w:sz w:val="12"/>
+                              </w:rPr>
+                              <w:t>&lt;</w:t>
+                            </w:r>
+                            <w:proofErr w:type="gramStart"/>
+                            <w:r>
+                              <w:rPr>
+                                <w:rFonts w:ascii="Courier" w:hAnsi="Courier"/>
+                                <w:color w:val="FFFFFF"/>
+                                <w:sz w:val="12"/>
+                              </w:rPr>
+                              <w:t>div</w:t>
+                            </w:r>
+                            <w:proofErr w:type="gramEnd"/>
+                            <w:r>
+                              <w:rPr>
+                                <w:rFonts w:ascii="Courier" w:hAnsi="Courier"/>
+                                <w:color w:val="FFFFFF"/>
+                                <w:sz w:val="12"/>
+                              </w:rPr>
+                              <w:t>&gt;</w:t>
+                            </w:r>
+                          </w:p>
+                          <w:p>
+                            <w:pPr>
+                              <w:contextualSpacing/>
+                              <w:rPr>
+                                <w:rFonts w:ascii="Courier" w:hAnsi="Courier"/>
+                                <w:color w:val="FFFFFF" w:themeColor="background1"/>
+                                <w:sz w:val="12"/>
+                              </w:rPr>
+                            </w:pPr>
+                            <w:r>
+                              <w:rPr>
+                                <w:rFonts w:ascii="Courier" w:hAnsi="Courier"/>
+                                <w:color w:val="FFFFFF" w:themeColor="background1"/>
+                                <w:sz w:val="12"/>
+                              </w:rPr>
+                              <w:t xml:space="preserve">    </w:t>
+                            </w:r>
+                            <w:r>
+                              <w:rPr>
+                                <w:rFonts w:ascii="Courier" w:hAnsi="Courier"/>
+                                <w:color w:val="FFFFFF" w:themeColor="background1"/>
+                                <w:sz w:val="12"/>
+                              </w:rPr>
+                              <w:t xml:space="preserve">    </w:t>
+                            </w:r>
+                            <w:r>
+                              <w:rPr>
+                                <w:rFonts w:ascii="Courier" w:hAnsi="Courier"/>
+                                <w:color w:val="FFFFFF" w:themeColor="background1"/>
+                                <w:sz w:val="12"/>
+                              </w:rPr>
+                              <w:t xml:space="preserve">    </w:t>
+                            </w:r>
+                            <w:r>
+                              <w:rPr>
+                                <w:rFonts w:ascii="Courier" w:hAnsi="Courier"/>
+                                <w:color w:val="FFFFFF" w:themeColor="background1"/>
+                                <w:sz w:val="12"/>
+                              </w:rPr>
+                              <w:t>&lt;p&gt;&lt;/p&gt;</w:t>
+                            </w:r>
+                          </w:p>
+                          <w:p>
+                            <w:pPr>
+                              <w:contextualSpacing/>
+                              <w:rPr>
+                                <w:rFonts w:ascii="Courier" w:hAnsi="Courier"/>
+                                <w:color w:val="FFFFFF" w:themeColor="background1"/>
+                                <w:sz w:val="12"/>
+                              </w:rPr>
+                            </w:pPr>
+                            <w:r>
+                              <w:rPr>
+                                <w:rFonts w:ascii="Courier" w:hAnsi="Courier"/>
+                                <w:color w:val="FFFFFF"/>
+                                <w:sz w:val="12"/>
+                              </w:rPr>
+                              <w:t xml:space="preserve">    </w:t>
+                            </w:r>
+                            <w:r>
+                              <w:rPr>
+                                <w:rFonts w:ascii="Courier" w:hAnsi="Courier"/>
+                                <w:color w:val="FFFFFF"/>
+                                <w:sz w:val="12"/>
+                              </w:rPr>
+                              <w:t xml:space="preserve">    </w:t>
+                            </w:r>
+                            <w:r>
+                              <w:rPr>
+                                <w:rFonts w:ascii="Courier" w:hAnsi="Courier"/>
+                                <w:color w:val="FFFFFF"/>
+                                <w:sz w:val="12"/>
+                              </w:rPr>
+                              <w:t>&lt;/div&gt;</w:t>
+                            </w:r>
+                          </w:p>
+                          <w:p>
+                            <w:pPr>
+                              <w:contextualSpacing/>
+                              <w:rPr>
+                                <w:rFonts w:ascii="Courier" w:hAnsi="Courier"/>
+                                <w:color w:val="FFFFFF" w:themeColor="background1"/>
+                                <w:sz w:val="12"/>
+                              </w:rPr>
+                            </w:pPr>
+                            <w:r>
+                              <w:rPr>
+                                <w:rFonts w:ascii="Courier" w:hAnsi="Courier"/>
+                                <w:color w:val="FFFFFF" w:themeColor="background1"/>
+                                <w:sz w:val="12"/>
+                              </w:rPr>
+                              <w:t xml:space="preserve">    </w:t>
+                            </w:r>
+                            <w:r>
+                              <w:rPr>
+                                <w:rFonts w:ascii="Courier" w:hAnsi="Courier"/>
+                                <w:color w:val="FFFFFF" w:themeColor="background1"/>
+                                <w:sz w:val="12"/>
+                              </w:rPr>
+                              <w:t>&lt;/div&gt;</w:t>
+                            </w:r>
+                          </w:p>
+                          <w:p>
+                            <w:pPr>
+                              <w:contextualSpacing/>
+                              <w:rPr>
+                                <w:rFonts w:ascii="Courier" w:hAnsi="Courier"/>
+                                <w:color w:val="FFFFFF" w:themeColor="background1"/>
+                                <w:sz w:val="12"/>
+                              </w:rPr>
+                            </w:pPr>
+                            <w:r>
+                              <w:rPr>
+                                <w:rFonts w:ascii="Courier" w:hAnsi="Courier"/>
+                                <w:color w:val="FFFFFF" w:themeColor="background1"/>
+                                <w:sz w:val="12"/>
+                              </w:rPr>
+                              <w:t>&lt;/div&gt;</w:t>
+                            </w:r>
+                          </w:p>
+                        </w:txbxContent>
+                      </wps:txbx>
+                      <wps:bodyPr rot="0" vert="horz" wrap="square" lIns="91440" tIns="45720" rIns="91440" bIns="45720" anchor="t" anchorCtr="0">
+                        <a:noAutofit/>
+                      </wps:bodyPr>
+                    </wps:wsp>
+                  </a:graphicData>
+                </a:graphic>
+                <wp14:sizeRelH relativeFrom="margin">
+                  <wp14:pctWidth>0</wp14:pctWidth>
+                </wp14:sizeRelH>
+                <wp14:sizeRelV relativeFrom="margin">
+                  <wp14:pctHeight>0</wp14:pctHeight>
+                </wp14:sizeRelV>
+              </wp:anchor>
+            </w:drawing>
+          </mc:Choice>
+          <mc:Fallback>
+            <w:pict>
+              <v:shape w14:anchorId="55B8EF33" id="_x0000_s1056" type="#_x0000_t202" style="position:absolute;margin-left:316.4pt;margin-top:2.6pt;width:184.05pt;height:65.1pt;z-index:251793408;visibility:visible;mso-wrap-style:square;mso-width-percent:0;mso-height-percent:0;mso-wrap-distance-left:9pt;mso-wrap-distance-top:3.6pt;mso-wrap-distance-right:9pt;mso-wrap-distance-bottom:3.6pt;mso-position-horizontal:absolute;mso-position-horizontal-relative:text;mso-position-vertical:absolute;mso-position-vertical-relative:text;mso-width-percent:0;mso-height-percent:0;mso-width-relative:margin;mso-height-relative:margin;v-text-anchor:top" o:gfxdata="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" fillcolor="#7030a0">
+                <v:shadow on="t" color="black" opacity="26214f" origin="-.5,-.5" offset=".74836mm,.74836mm"/>
+                <v:textbox>
+                  <w:txbxContent>
+                    <w:p>
+                      <w:pPr>
+                        <w:contextualSpacing/>
+                        <w:rPr>
+                          <w:rFonts w:ascii="Courier" w:hAnsi="Courier"/>
+                          <w:color w:val="FFFFFF" w:themeColor="background1"/>
+                          <w:sz w:val="12"/>
+                        </w:rPr>
+                      </w:pPr>
+                      <w:r>
+                        <w:rPr>
+                          <w:rFonts w:ascii="Courier" w:hAnsi="Courier"/>
+                          <w:color w:val="FFFFFF" w:themeColor="background1"/>
+                          <w:sz w:val="12"/>
+                        </w:rPr>
+                        <w:t>&lt;div class = "curriculum"&gt;</w:t>
+                      </w:r>
+                    </w:p>
+                    <w:p>
+                      <w:pPr>
+                        <w:contextualSpacing/>
+                        <w:rPr>
+                          <w:rFonts w:ascii="Courier" w:hAnsi="Courier"/>
+                          <w:color w:val="FFFFFF" w:themeColor="background1"/>
+                          <w:sz w:val="12"/>
+                        </w:rPr>
+                      </w:pPr>
+                      <w:r>
+                        <w:rPr>
+                          <w:rFonts w:ascii="Courier" w:hAnsi="Courier"/>
+                          <w:color w:val="FFFFFF" w:themeColor="background1"/>
+                          <w:sz w:val="12"/>
+                        </w:rPr>
+                        <w:t xml:space="preserve">    </w:t>
+                      </w:r>
+                      <w:r>
+                        <w:rPr>
+                          <w:rFonts w:ascii="Courier" w:hAnsi="Courier"/>
+                          <w:color w:val="FFFFFF" w:themeColor="background1"/>
+                          <w:sz w:val="12"/>
+                        </w:rPr>
+                        <w:t>&lt;div class = "horizontal-tile-small"&gt;</w:t>
+                      </w:r>
+                    </w:p>
+                    <w:p>
+                      <w:pPr>
+                        <w:contextualSpacing/>
+                        <w:rPr>
+                          <w:rFonts w:ascii="Courier" w:hAnsi="Courier"/>
+                          <w:color w:val="FFFFFF" w:themeColor="background1"/>
+                          <w:sz w:val="12"/>
+                        </w:rPr>
+                      </w:pPr>
+                      <w:r>
+                        <w:rPr>
+                          <w:rFonts w:ascii="Courier" w:hAnsi="Courier"/>
+                          <w:color w:val="FFFFFF" w:themeColor="background1"/>
+                          <w:sz w:val="12"/>
+                        </w:rPr>
+                        <w:t xml:space="preserve">    </w:t>
+                      </w:r>
+                      <w:r>
+                        <w:rPr>
+                          <w:rFonts w:ascii="Courier" w:hAnsi="Courier"/>
+                          <w:color w:val="FFFFFF" w:themeColor="background1"/>
+                          <w:sz w:val="12"/>
+                        </w:rPr>
+                        <w:t xml:space="preserve">    </w:t>
+                      </w:r>
+                      <w:r>
+                        <w:rPr>
+                          <w:rFonts w:ascii="Courier" w:hAnsi="Courier"/>
+                          <w:color w:val="FFFFFF" w:themeColor="background1"/>
+                          <w:sz w:val="12"/>
+                        </w:rPr>
+                        <w:t>&lt;</w:t>
+                      </w:r>
+                      <w:proofErr w:type="spellStart"/>
+                      <w:r>
+                        <w:rPr>
+                          <w:rFonts w:ascii="Courier" w:hAnsi="Courier"/>
+                          <w:color w:val="FFFFFF" w:themeColor="background1"/>
+                          <w:sz w:val="12"/>
+                        </w:rPr>
+                        <w:t>img</w:t>
+                      </w:r>
+                      <w:proofErr w:type="spellEnd"/>
+                      <w:r>
+                        <w:rPr>
+                          <w:rFonts w:ascii="Courier" w:hAnsi="Courier"/>
+                          <w:color w:val="FFFFFF" w:themeColor="background1"/>
+                          <w:sz w:val="12"/>
+                        </w:rPr>
+                        <w:t>/&gt;</w:t>
+                      </w:r>
+                    </w:p>
+                    <w:p>
+                      <w:pPr>
+                        <w:contextualSpacing/>
+                        <w:rPr>
+                          <w:rFonts w:ascii="Courier" w:hAnsi="Courier"/>
+                          <w:color w:val="FFFFFF" w:themeColor="background1"/>
+                          <w:sz w:val="12"/>
+                        </w:rPr>
+                      </w:pPr>
+                      <w:r>
+                        <w:rPr>
+                          <w:rFonts w:ascii="Courier" w:hAnsi="Courier"/>
+                          <w:color w:val="FFFFFF"/>
+                          <w:sz w:val="12"/>
+                        </w:rPr>
+                        <w:t xml:space="preserve">    </w:t>
+                      </w:r>
+                      <w:r>
+                        <w:rPr>
+                          <w:rFonts w:ascii="Courier" w:hAnsi="Courier"/>
+                          <w:color w:val="FFFFFF"/>
+                          <w:sz w:val="12"/>
+                        </w:rPr>
+                        <w:t xml:space="preserve">    </w:t>
+                      </w:r>
+                      <w:r>
+                        <w:rPr>
+                          <w:rFonts w:ascii="Courier" w:hAnsi="Courier"/>
+                          <w:color w:val="FFFFFF"/>
+                          <w:sz w:val="12"/>
+                        </w:rPr>
+                        <w:t>&lt;</w:t>
+                      </w:r>
+                      <w:proofErr w:type="gramStart"/>
+                      <w:r>
+                        <w:rPr>
+                          <w:rFonts w:ascii="Courier" w:hAnsi="Courier"/>
+                          <w:color w:val="FFFFFF"/>
+                          <w:sz w:val="12"/>
+                        </w:rPr>
+                        <w:t>div</w:t>
+                      </w:r>
+                      <w:proofErr w:type="gramEnd"/>
+                      <w:r>
+                        <w:rPr>
+                          <w:rFonts w:ascii="Courier" w:hAnsi="Courier"/>
+                          <w:color w:val="FFFFFF"/>
+                          <w:sz w:val="12"/>
+                        </w:rPr>
+                        <w:t>&gt;</w:t>
+                      </w:r>
+                    </w:p>
+                    <w:p>
+                      <w:pPr>
+                        <w:contextualSpacing/>
+                        <w:rPr>
+                          <w:rFonts w:ascii="Courier" w:hAnsi="Courier"/>
+                          <w:color w:val="FFFFFF" w:themeColor="background1"/>
+                          <w:sz w:val="12"/>
+                        </w:rPr>
+                      </w:pPr>
+                      <w:r>
+                        <w:rPr>
+                          <w:rFonts w:ascii="Courier" w:hAnsi="Courier"/>
+                          <w:color w:val="FFFFFF" w:themeColor="background1"/>
+                          <w:sz w:val="12"/>
+                        </w:rPr>
+                        <w:t xml:space="preserve">    </w:t>
+                      </w:r>
+                      <w:r>
+                        <w:rPr>
+                          <w:rFonts w:ascii="Courier" w:hAnsi="Courier"/>
+                          <w:color w:val="FFFFFF" w:themeColor="background1"/>
+                          <w:sz w:val="12"/>
+                        </w:rPr>
+                        <w:t xml:space="preserve">    </w:t>
+                      </w:r>
+                      <w:r>
+                        <w:rPr>
+                          <w:rFonts w:ascii="Courier" w:hAnsi="Courier"/>
+                          <w:color w:val="FFFFFF" w:themeColor="background1"/>
+                          <w:sz w:val="12"/>
+                        </w:rPr>
+                        <w:t xml:space="preserve">    </w:t>
+                      </w:r>
+                      <w:r>
+                        <w:rPr>
+                          <w:rFonts w:ascii="Courier" w:hAnsi="Courier"/>
+                          <w:color w:val="FFFFFF" w:themeColor="background1"/>
+                          <w:sz w:val="12"/>
+                        </w:rPr>
+                        <w:t>&lt;p&gt;&lt;/p&gt;</w:t>
+                      </w:r>
+                    </w:p>
+                    <w:p>
+                      <w:pPr>
+                        <w:contextualSpacing/>
+                        <w:rPr>
+                          <w:rFonts w:ascii="Courier" w:hAnsi="Courier"/>
+                          <w:color w:val="FFFFFF" w:themeColor="background1"/>
+                          <w:sz w:val="12"/>
+                        </w:rPr>
+                      </w:pPr>
+                      <w:r>
+                        <w:rPr>
+                          <w:rFonts w:ascii="Courier" w:hAnsi="Courier"/>
+                          <w:color w:val="FFFFFF"/>
+                          <w:sz w:val="12"/>
+                        </w:rPr>
+                        <w:t xml:space="preserve">    </w:t>
+                      </w:r>
+                      <w:r>
+                        <w:rPr>
+                          <w:rFonts w:ascii="Courier" w:hAnsi="Courier"/>
+                          <w:color w:val="FFFFFF"/>
+                          <w:sz w:val="12"/>
+                        </w:rPr>
+                        <w:t xml:space="preserve">    </w:t>
+                      </w:r>
+                      <w:r>
+                        <w:rPr>
+                          <w:rFonts w:ascii="Courier" w:hAnsi="Courier"/>
+                          <w:color w:val="FFFFFF"/>
+                          <w:sz w:val="12"/>
+                        </w:rPr>
+                        <w:t>&lt;/div&gt;</w:t>
+                      </w:r>
+                    </w:p>
+                    <w:p>
+                      <w:pPr>
+                        <w:contextualSpacing/>
+                        <w:rPr>
+                          <w:rFonts w:ascii="Courier" w:hAnsi="Courier"/>
+                          <w:color w:val="FFFFFF" w:themeColor="background1"/>
+                          <w:sz w:val="12"/>
+                        </w:rPr>
+                      </w:pPr>
+                      <w:r>
+                        <w:rPr>
+                          <w:rFonts w:ascii="Courier" w:hAnsi="Courier"/>
+                          <w:color w:val="FFFFFF" w:themeColor="background1"/>
+                          <w:sz w:val="12"/>
+                        </w:rPr>
+                        <w:t xml:space="preserve">    </w:t>
+                      </w:r>
+                      <w:r>
+                        <w:rPr>
+                          <w:rFonts w:ascii="Courier" w:hAnsi="Courier"/>
+                          <w:color w:val="FFFFFF" w:themeColor="background1"/>
+                          <w:sz w:val="12"/>
+                        </w:rPr>
+                        <w:t>&lt;/div&gt;</w:t>
+                      </w:r>
+                    </w:p>
+                    <w:p>
+                      <w:pPr>
+                        <w:contextualSpacing/>
+                        <w:rPr>
+                          <w:rFonts w:ascii="Courier" w:hAnsi="Courier"/>
+                          <w:color w:val="FFFFFF" w:themeColor="background1"/>
+                          <w:sz w:val="12"/>
+                        </w:rPr>
+                      </w:pPr>
+                      <w:r>
+                        <w:rPr>
+                          <w:rFonts w:ascii="Courier" w:hAnsi="Courier"/>
+                          <w:color w:val="FFFFFF" w:themeColor="background1"/>
+                          <w:sz w:val="12"/>
+                        </w:rPr>
+                        <w:t>&lt;/div&gt;</w:t>
+                      </w:r>
+                    </w:p>
+                  </w:txbxContent>
+                </v:textbox>
+                <w10:wrap type="square"/>
+              </v:shape>
+            </w:pict>
+          </mc:Fallback>
+        </mc:AlternateContent>
+      </w:r>
+    </w:p>
     <w:p/>
     <w:p/>
     <w:p/>
     <w:p/>
+    <w:p>
+      <w:r>
+        <w:rPr>
+          <w:noProof/>
+        </w:rPr>
+        <mc:AlternateContent>
+          <mc:Choice Requires="wps">
+            <w:drawing>
+              <wp:anchor distT="45720" distB="45720" distL="114300" distR="114300" simplePos="0" relativeHeight="251796480" behindDoc="0" locked="0" layoutInCell="1" allowOverlap="1" wp14:anchorId="69E2571B" wp14:editId="2B349E05">
+                <wp:simplePos x="0" y="0"/>
+                <wp:positionH relativeFrom="column">
+                  <wp:posOffset>4542790</wp:posOffset>
+                </wp:positionH>
+                <wp:positionV relativeFrom="paragraph">
+                  <wp:posOffset>26035</wp:posOffset>
+                </wp:positionV>
+                <wp:extent cx="1821815" cy="652145"/>
+                <wp:effectExtent l="38100" t="38100" r="121285" b="109855"/>
+                <wp:wrapSquare wrapText="bothSides"/>
+                <wp:docPr id="140" name="Text Box 2"/>
+                <wp:cNvGraphicFramePr>
+                  <a:graphicFrameLocks xmlns:a="http://schemas.openxmlformats.org/drawingml/2006/main"/>
+                </wp:cNvGraphicFramePr>
+                <a:graphic xmlns:a="http://schemas.openxmlformats.org/drawingml/2006/main">
+                  <a:graphicData uri="http://schemas.microsoft.com/office/word/2010/wordprocessingShape">
+                    <wps:wsp>
+                      <wps:cNvSpPr txBox="1">
+                        <a:spLocks noChangeArrowheads="1"/>
+                      </wps:cNvSpPr>
+                      <wps:spPr bwMode="auto">
+                        <a:xfrm>
+                          <a:off x="0" y="0"/>
+                          <a:ext cx="1821815" cy="652145"/>
+                        </a:xfrm>
+                        <a:prstGeom prst="rect">
+                          <a:avLst/>
+                        </a:prstGeom>
+                        <a:solidFill>
+                          <a:srgbClr val="0070C0"/>
+                        </a:solidFill>
+                        <a:ln w="9525">
+                          <a:solidFill>
+                            <a:srgbClr val="000000"/>
+                          </a:solidFill>
+                          <a:miter lim="800000"/>
+                          <a:headEnd/>
+                          <a:tailEnd/>
+                        </a:ln>
+                        <a:effectLst>
+                          <a:outerShdw blurRad="50800" dist="38100" dir="2700000" algn="tl" rotWithShape="0">
+                            <a:prstClr val="black">
+                              <a:alpha val="40000"/>
+                            </a:prstClr>
+                          </a:outerShdw>
+                        </a:effectLst>
+                      </wps:spPr>
+                      <wps:txbx>
+                        <w:txbxContent>
+                          <w:p>
+                            <w:pPr>
+                              <w:contextualSpacing/>
+                              <w:rPr>
+                                <w:rFonts w:ascii="Courier" w:hAnsi="Courier"/>
+                                <w:color w:val="FFFFFF" w:themeColor="background1"/>
+                                <w:sz w:val="12"/>
+                              </w:rPr>
+                            </w:pPr>
+                            <w:r>
+                              <w:rPr>
+                                <w:rFonts w:ascii="Courier" w:hAnsi="Courier"/>
+                                <w:color w:val="FFFFFF" w:themeColor="background1"/>
+                                <w:sz w:val="12"/>
+                              </w:rPr>
+                              <w:t>&lt;div class = "vertical-tile-small"&gt;</w:t>
+                            </w:r>
+                          </w:p>
+                          <w:p>
+                            <w:pPr>
+                              <w:contextualSpacing/>
+                              <w:rPr>
+                                <w:rFonts w:ascii="Courier" w:hAnsi="Courier"/>
+                                <w:color w:val="FFFFFF" w:themeColor="background1"/>
+                                <w:sz w:val="12"/>
+                              </w:rPr>
+                            </w:pPr>
+                            <w:r>
+                              <w:rPr>
+                                <w:rFonts w:ascii="Courier" w:hAnsi="Courier"/>
+                                <w:color w:val="FFFFFF" w:themeColor="background1"/>
+                                <w:sz w:val="12"/>
+                              </w:rPr>
+                              <w:t xml:space="preserve">    &lt;</w:t>
+                            </w:r>
+                            <w:proofErr w:type="spellStart"/>
+                            <w:r>
+                              <w:rPr>
+                                <w:rFonts w:ascii="Courier" w:hAnsi="Courier"/>
+                                <w:color w:val="FFFFFF" w:themeColor="background1"/>
+                                <w:sz w:val="12"/>
+                              </w:rPr>
+                              <w:t>img</w:t>
+                            </w:r>
+                            <w:proofErr w:type="spellEnd"/>
+                            <w:r>
+                              <w:rPr>
+                                <w:rFonts w:ascii="Courier" w:hAnsi="Courier"/>
+                                <w:color w:val="FFFFFF" w:themeColor="background1"/>
+                                <w:sz w:val="12"/>
+                              </w:rPr>
+                              <w:t>/&gt;</w:t>
+                            </w:r>
+                          </w:p>
+                          <w:p>
+                            <w:pPr>
+                              <w:contextualSpacing/>
+                              <w:rPr>
+                                <w:rFonts w:ascii="Courier" w:hAnsi="Courier"/>
+                                <w:color w:val="FFFFFF" w:themeColor="background1"/>
+                                <w:sz w:val="12"/>
+                              </w:rPr>
+                            </w:pPr>
+                            <w:r>
+                              <w:rPr>
+                                <w:rFonts w:ascii="Courier" w:hAnsi="Courier"/>
+                                <w:color w:val="FFFFFF"/>
+                                <w:sz w:val="12"/>
+                              </w:rPr>
+                              <w:t xml:space="preserve">    &lt;</w:t>
+                            </w:r>
+                            <w:proofErr w:type="gramStart"/>
+                            <w:r>
+                              <w:rPr>
+                                <w:rFonts w:ascii="Courier" w:hAnsi="Courier"/>
+                                <w:color w:val="FFFFFF"/>
+                                <w:sz w:val="12"/>
+                              </w:rPr>
+                              <w:t>div</w:t>
+                            </w:r>
+                            <w:proofErr w:type="gramEnd"/>
+                            <w:r>
+                              <w:rPr>
+                                <w:rFonts w:ascii="Courier" w:hAnsi="Courier"/>
+                                <w:color w:val="FFFFFF"/>
+                                <w:sz w:val="12"/>
+                              </w:rPr>
+                              <w:t>&gt;</w:t>
+                            </w:r>
+                          </w:p>
+                          <w:p>
+                            <w:pPr>
+                              <w:contextualSpacing/>
+                              <w:rPr>
+                                <w:rFonts w:ascii="Courier" w:hAnsi="Courier"/>
+                                <w:color w:val="FFFFFF" w:themeColor="background1"/>
+                                <w:sz w:val="12"/>
+                              </w:rPr>
+                            </w:pPr>
+                            <w:r>
+                              <w:rPr>
+                                <w:rFonts w:ascii="Courier" w:hAnsi="Courier"/>
+                                <w:color w:val="FFFFFF" w:themeColor="background1"/>
+                                <w:sz w:val="12"/>
+                              </w:rPr>
+                              <w:t xml:space="preserve">    </w:t>
+                            </w:r>
+                            <w:r>
+                              <w:rPr>
+                                <w:rFonts w:ascii="Courier" w:hAnsi="Courier"/>
+                                <w:color w:val="FFFFFF" w:themeColor="background1"/>
+                                <w:sz w:val="12"/>
+                              </w:rPr>
+                              <w:t xml:space="preserve">    </w:t>
+                            </w:r>
+                            <w:r>
+                              <w:rPr>
+                                <w:rFonts w:ascii="Courier" w:hAnsi="Courier"/>
+                                <w:color w:val="FFFFFF" w:themeColor="background1"/>
+                                <w:sz w:val="12"/>
+                              </w:rPr>
+                              <w:t>&lt;p&gt;&lt;/p&gt;</w:t>
+                            </w:r>
+                          </w:p>
+                          <w:p>
+                            <w:pPr>
+                              <w:contextualSpacing/>
+                              <w:rPr>
+                                <w:rFonts w:ascii="Courier" w:hAnsi="Courier"/>
+                                <w:color w:val="FFFFFF" w:themeColor="background1"/>
+                                <w:sz w:val="12"/>
+                              </w:rPr>
+                            </w:pPr>
+                            <w:r>
+                              <w:rPr>
+                                <w:rFonts w:ascii="Courier" w:hAnsi="Courier"/>
+                                <w:color w:val="FFFFFF"/>
+                                <w:sz w:val="12"/>
+                              </w:rPr>
+                              <w:t xml:space="preserve">    &lt;/div&gt;</w:t>
+                            </w:r>
+                          </w:p>
+                          <w:p>
+                            <w:pPr>
+                              <w:contextualSpacing/>
+                              <w:rPr>
+                                <w:rFonts w:ascii="Courier" w:hAnsi="Courier"/>
+                                <w:color w:val="FFFFFF" w:themeColor="background1"/>
+                                <w:sz w:val="12"/>
+                              </w:rPr>
+                            </w:pPr>
+                            <w:r>
+                              <w:rPr>
+                                <w:rFonts w:ascii="Courier" w:hAnsi="Courier"/>
+                                <w:color w:val="FFFFFF" w:themeColor="background1"/>
+                                <w:sz w:val="12"/>
+                              </w:rPr>
+                              <w:t>&lt;/div&gt;</w:t>
+                            </w:r>
+                          </w:p>
+                        </w:txbxContent>
+                      </wps:txbx>
+                      <wps:bodyPr rot="0" vert="horz" wrap="square" lIns="91440" tIns="45720" rIns="91440" bIns="45720" anchor="t" anchorCtr="0">
+                        <a:noAutofit/>
+                      </wps:bodyPr>
+                    </wps:wsp>
+                  </a:graphicData>
+                </a:graphic>
+                <wp14:sizeRelH relativeFrom="margin">
+                  <wp14:pctWidth>0</wp14:pctWidth>
+                </wp14:sizeRelH>
+                <wp14:sizeRelV relativeFrom="margin">
+                  <wp14:pctHeight>0</wp14:pctHeight>
+                </wp14:sizeRelV>
+              </wp:anchor>
+            </w:drawing>
+          </mc:Choice>
+          <mc:Fallback>
+            <w:pict>
+              <v:shape w14:anchorId="69E2571B" id="_x0000_s1057" type="#_x0000_t202" style="position:absolute;margin-left:357.7pt;margin-top:2.05pt;width:143.45pt;height:51.35pt;z-index:251796480;visibility:visible;mso-wrap-style:square;mso-width-percent:0;mso-height-percent:0;mso-wrap-distance-left:9pt;mso-wrap-distance-top:3.6pt;mso-wrap-distance-right:9pt;mso-wrap-distance-bottom:3.6pt;mso-position-horizontal:absolute;mso-position-horizontal-relative:text;mso-position-vertical:absolute;mso-position-vertical-relative:text;mso-width-percent:0;mso-height-percent:0;mso-width-relative:margin;mso-height-relative:margin;v-text-anchor:top" o:gfxdata="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" fillcolor="#0070c0">
+                <v:shadow on="t" color="black" opacity="26214f" origin="-.5,-.5" offset=".74836mm,.74836mm"/>
+                <v:textbox>
+                  <w:txbxContent>
+                    <w:p>
+                      <w:pPr>
+                        <w:contextualSpacing/>
+                        <w:rPr>
+                          <w:rFonts w:ascii="Courier" w:hAnsi="Courier"/>
+                          <w:color w:val="FFFFFF" w:themeColor="background1"/>
+                          <w:sz w:val="12"/>
+                        </w:rPr>
+                      </w:pPr>
+                      <w:r>
+                        <w:rPr>
+                          <w:rFonts w:ascii="Courier" w:hAnsi="Courier"/>
+                          <w:color w:val="FFFFFF" w:themeColor="background1"/>
+                          <w:sz w:val="12"/>
+                        </w:rPr>
+                        <w:t>&lt;div class = "vertical-tile-small"&gt;</w:t>
+                      </w:r>
+                    </w:p>
+                    <w:p>
+                      <w:pPr>
+                        <w:contextualSpacing/>
+                        <w:rPr>
+                          <w:rFonts w:ascii="Courier" w:hAnsi="Courier"/>
+                          <w:color w:val="FFFFFF" w:themeColor="background1"/>
+                          <w:sz w:val="12"/>
+                        </w:rPr>
+                      </w:pPr>
+                      <w:r>
+                        <w:rPr>
+                          <w:rFonts w:ascii="Courier" w:hAnsi="Courier"/>
+                          <w:color w:val="FFFFFF" w:themeColor="background1"/>
+                          <w:sz w:val="12"/>
+                        </w:rPr>
+                        <w:t xml:space="preserve">    &lt;</w:t>
+                      </w:r>
+                      <w:proofErr w:type="spellStart"/>
+                      <w:r>
+                        <w:rPr>
+                          <w:rFonts w:ascii="Courier" w:hAnsi="Courier"/>
+                          <w:color w:val="FFFFFF" w:themeColor="background1"/>
+                          <w:sz w:val="12"/>
+                        </w:rPr>
+                        <w:t>img</w:t>
+                      </w:r>
+                      <w:proofErr w:type="spellEnd"/>
+                      <w:r>
+                        <w:rPr>
+                          <w:rFonts w:ascii="Courier" w:hAnsi="Courier"/>
+                          <w:color w:val="FFFFFF" w:themeColor="background1"/>
+                          <w:sz w:val="12"/>
+                        </w:rPr>
+                        <w:t>/&gt;</w:t>
+                      </w:r>
+                    </w:p>
+                    <w:p>
+                      <w:pPr>
+                        <w:contextualSpacing/>
+                        <w:rPr>
+                          <w:rFonts w:ascii="Courier" w:hAnsi="Courier"/>
+                          <w:color w:val="FFFFFF" w:themeColor="background1"/>
+                          <w:sz w:val="12"/>
+                        </w:rPr>
+                      </w:pPr>
+                      <w:r>
+                        <w:rPr>
+                          <w:rFonts w:ascii="Courier" w:hAnsi="Courier"/>
+                          <w:color w:val="FFFFFF"/>
+                          <w:sz w:val="12"/>
+                        </w:rPr>
+                        <w:t xml:space="preserve">    &lt;</w:t>
+                      </w:r>
+                      <w:proofErr w:type="gramStart"/>
+                      <w:r>
+                        <w:rPr>
+                          <w:rFonts w:ascii="Courier" w:hAnsi="Courier"/>
+                          <w:color w:val="FFFFFF"/>
+                          <w:sz w:val="12"/>
+                        </w:rPr>
+                        <w:t>div</w:t>
+                      </w:r>
+                      <w:proofErr w:type="gramEnd"/>
+                      <w:r>
+                        <w:rPr>
+                          <w:rFonts w:ascii="Courier" w:hAnsi="Courier"/>
+                          <w:color w:val="FFFFFF"/>
+                          <w:sz w:val="12"/>
+                        </w:rPr>
+                        <w:t>&gt;</w:t>
+                      </w:r>
+                    </w:p>
+                    <w:p>
+                      <w:pPr>
+                        <w:contextualSpacing/>
+                        <w:rPr>
+                          <w:rFonts w:ascii="Courier" w:hAnsi="Courier"/>
+                          <w:color w:val="FFFFFF" w:themeColor="background1"/>
+                          <w:sz w:val="12"/>
+                        </w:rPr>
+                      </w:pPr>
+                      <w:r>
+                        <w:rPr>
+                          <w:rFonts w:ascii="Courier" w:hAnsi="Courier"/>
+                          <w:color w:val="FFFFFF" w:themeColor="background1"/>
+                          <w:sz w:val="12"/>
+                        </w:rPr>
+                        <w:t xml:space="preserve">    </w:t>
+                      </w:r>
+                      <w:r>
+                        <w:rPr>
+                          <w:rFonts w:ascii="Courier" w:hAnsi="Courier"/>
+                          <w:color w:val="FFFFFF" w:themeColor="background1"/>
+                          <w:sz w:val="12"/>
+                        </w:rPr>
+                        <w:t xml:space="preserve">    </w:t>
+                      </w:r>
+                      <w:r>
+                        <w:rPr>
+                          <w:rFonts w:ascii="Courier" w:hAnsi="Courier"/>
+                          <w:color w:val="FFFFFF" w:themeColor="background1"/>
+                          <w:sz w:val="12"/>
+                        </w:rPr>
+                        <w:t>&lt;p&gt;&lt;/p&gt;</w:t>
+                      </w:r>
+                    </w:p>
+                    <w:p>
+                      <w:pPr>
+                        <w:contextualSpacing/>
+                        <w:rPr>
+                          <w:rFonts w:ascii="Courier" w:hAnsi="Courier"/>
+                          <w:color w:val="FFFFFF" w:themeColor="background1"/>
+                          <w:sz w:val="12"/>
+                        </w:rPr>
+                      </w:pPr>
+                      <w:r>
+                        <w:rPr>
+                          <w:rFonts w:ascii="Courier" w:hAnsi="Courier"/>
+                          <w:color w:val="FFFFFF"/>
+                          <w:sz w:val="12"/>
+                        </w:rPr>
+                        <w:t xml:space="preserve">    &lt;/div&gt;</w:t>
+                      </w:r>
+                    </w:p>
+                    <w:p>
+                      <w:pPr>
+                        <w:contextualSpacing/>
+                        <w:rPr>
+                          <w:rFonts w:ascii="Courier" w:hAnsi="Courier"/>
+                          <w:color w:val="FFFFFF" w:themeColor="background1"/>
+                          <w:sz w:val="12"/>
+                        </w:rPr>
+                      </w:pPr>
+                      <w:r>
+                        <w:rPr>
+                          <w:rFonts w:ascii="Courier" w:hAnsi="Courier"/>
+                          <w:color w:val="FFFFFF" w:themeColor="background1"/>
+                          <w:sz w:val="12"/>
+                        </w:rPr>
+                        <w:t>&lt;/div&gt;</w:t>
+                      </w:r>
+                    </w:p>
+                  </w:txbxContent>
+                </v:textbox>
+                <w10:wrap type="square"/>
+              </v:shape>
+            </w:pict>
+          </mc:Fallback>
+        </mc:AlternateContent>
+      </w:r>
+    </w:p>
     <w:p/>
-    <w:p/>
-    <w:p/>
-    <w:p/>
+    <w:p>
+      <w:bookmarkStart w:id="0" w:name="_GoBack"/>
+      <w:bookmarkEnd w:id="0"/>
+    </w:p>
     <w:p/>
     <w:p/>
     <w:p/>
@@ -14235,11 +14302,7 @@
           </mc:Choice>
           <mc:Fallback>
             <w:pict>
-              <v:shapetype w14:anchorId="3C8A8D6D" id="_x0000_t202" coordsize="21600,21600" o:spt="202" path="m,l,21600r21600,l21600,xe">
-                <v:stroke joinstyle="miter"/>
-                <v:path gradientshapeok="t" o:connecttype="rect"/>
-              </v:shapetype>
-              <v:shape id="Text Box 145" o:spid="_x0000_s1058" type="#_x0000_t202" style="position:absolute;margin-left:278.95pt;margin-top:7.5pt;width:219.65pt;height:94.4pt;z-index:251854848;visibility:visible;mso-wrap-style:square;mso-width-percent:0;mso-height-percent:0;mso-wrap-distance-left:9pt;mso-wrap-distance-top:0;mso-wrap-distance-right:9pt;mso-wrap-distance-bottom:0;mso-position-horizontal:absolute;mso-position-horizontal-relative:text;mso-position-vertical:absolute;mso-position-vertical-relative:text;mso-width-percent:0;mso-height-percent:0;mso-width-relative:margin;mso-height-relative:margin;v-text-anchor:top" o:gfxdata="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" fillcolor="yellow">
+              <v:shape w14:anchorId="3C8A8D6D" id="Text Box 145" o:spid="_x0000_s1058" type="#_x0000_t202" style="position:absolute;margin-left:278.95pt;margin-top:7.5pt;width:219.65pt;height:94.4pt;z-index:251854848;visibility:visible;mso-wrap-style:square;mso-width-percent:0;mso-height-percent:0;mso-wrap-distance-left:9pt;mso-wrap-distance-top:0;mso-wrap-distance-right:9pt;mso-wrap-distance-bottom:0;mso-position-horizontal:absolute;mso-position-horizontal-relative:text;mso-position-vertical:absolute;mso-position-vertical-relative:text;mso-width-percent:0;mso-height-percent:0;mso-width-relative:margin;mso-height-relative:margin;v-text-anchor:top" o:gfxdata="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" fillcolor="yellow">
                 <v:shadow on="t" color="black" opacity="26214f" origin="-.5,-.5" offset=".74836mm,.74836mm"/>
                 <v:textbox>
                   <w:txbxContent>
@@ -14256,23 +14319,7 @@
                           <w:rFonts w:ascii="Courier" w:hAnsi="Courier"/>
                           <w:sz w:val="12"/>
                         </w:rPr>
-                        <w:t>&lt;header id = "</w:t>
-                      </w:r>
-                      <w:proofErr w:type="spellStart"/>
-                      <w:r>
-                        <w:rPr>
-                          <w:rFonts w:ascii="Courier" w:hAnsi="Courier"/>
-                          <w:sz w:val="12"/>
-                        </w:rPr>
-                        <w:t>navbar</w:t>
-                      </w:r>
-                      <w:proofErr w:type="spellEnd"/>
-                      <w:r>
-                        <w:rPr>
-                          <w:rFonts w:ascii="Courier" w:hAnsi="Courier"/>
-                          <w:sz w:val="12"/>
-                        </w:rPr>
-                        <w:t>" class = "title-bar flex-container"&gt;</w:t>
+                        <w:t>&lt;header id = "navbar" class = "title-bar flex-container"&gt;</w:t>
                       </w:r>
                     </w:p>
                     <w:p>
@@ -14288,23 +14335,7 @@
                           <w:rFonts w:ascii="Courier" w:hAnsi="Courier"/>
                           <w:sz w:val="12"/>
                         </w:rPr>
-                        <w:t xml:space="preserve">    &lt;</w:t>
-                      </w:r>
-                      <w:proofErr w:type="gramStart"/>
-                      <w:r>
-                        <w:rPr>
-                          <w:rFonts w:ascii="Courier" w:hAnsi="Courier"/>
-                          <w:sz w:val="12"/>
-                        </w:rPr>
-                        <w:t>div</w:t>
-                      </w:r>
-                      <w:proofErr w:type="gramEnd"/>
-                      <w:r>
-                        <w:rPr>
-                          <w:rFonts w:ascii="Courier" w:hAnsi="Courier"/>
-                          <w:sz w:val="12"/>
-                        </w:rPr>
-                        <w:t>&gt;</w:t>
+                        <w:t xml:space="preserve">    &lt;div&gt;</w:t>
                       </w:r>
                     </w:p>
                     <w:p>
@@ -14334,23 +14365,7 @@
                           <w:rFonts w:ascii="Courier" w:hAnsi="Courier"/>
                           <w:sz w:val="12"/>
                         </w:rPr>
-                        <w:t>&lt;</w:t>
-                      </w:r>
-                      <w:proofErr w:type="spellStart"/>
-                      <w:r>
-                        <w:rPr>
-                          <w:rFonts w:ascii="Courier" w:hAnsi="Courier"/>
-                          <w:sz w:val="12"/>
-                        </w:rPr>
-                        <w:t>img</w:t>
-                      </w:r>
-                      <w:proofErr w:type="spellEnd"/>
-                      <w:r>
-                        <w:rPr>
-                          <w:rFonts w:ascii="Courier" w:hAnsi="Courier"/>
-                          <w:sz w:val="12"/>
-                        </w:rPr>
-                        <w:t>/&gt;</w:t>
+                        <w:t>&lt;img/&gt;</w:t>
                       </w:r>
                     </w:p>
                     <w:p>
@@ -14419,25 +14434,7 @@
                           <w:rFonts w:ascii="Courier" w:hAnsi="Courier"/>
                           <w:sz w:val="12"/>
                         </w:rPr>
-                        <w:t>&lt;</w:t>
-                      </w:r>
-                      <w:proofErr w:type="spellStart"/>
-                      <w:proofErr w:type="gramStart"/>
-                      <w:r>
-                        <w:rPr>
-                          <w:rFonts w:ascii="Courier" w:hAnsi="Courier"/>
-                          <w:sz w:val="12"/>
-                        </w:rPr>
-                        <w:t>nav</w:t>
-                      </w:r>
-                      <w:proofErr w:type="spellEnd"/>
-                      <w:proofErr w:type="gramEnd"/>
-                      <w:r>
-                        <w:rPr>
-                          <w:rFonts w:ascii="Courier" w:hAnsi="Courier"/>
-                          <w:sz w:val="12"/>
-                        </w:rPr>
-                        <w:t>&gt;</w:t>
+                        <w:t>&lt;nav&gt;</w:t>
                       </w:r>
                     </w:p>
                     <w:p>
@@ -14517,23 +14514,7 @@
                           <w:rFonts w:ascii="Courier" w:hAnsi="Courier"/>
                           <w:sz w:val="12"/>
                         </w:rPr>
-                        <w:t xml:space="preserve">    &lt;/</w:t>
-                      </w:r>
-                      <w:proofErr w:type="spellStart"/>
-                      <w:r>
-                        <w:rPr>
-                          <w:rFonts w:ascii="Courier" w:hAnsi="Courier"/>
-                          <w:sz w:val="12"/>
-                        </w:rPr>
-                        <w:t>nav</w:t>
-                      </w:r>
-                      <w:proofErr w:type="spellEnd"/>
-                      <w:r>
-                        <w:rPr>
-                          <w:rFonts w:ascii="Courier" w:hAnsi="Courier"/>
-                          <w:sz w:val="12"/>
-                        </w:rPr>
-                        <w:t>&gt;</w:t>
+                        <w:t xml:space="preserve">    &lt;/nav&gt;</w:t>
                       </w:r>
                     </w:p>
                     <w:p>
@@ -18987,10 +18968,34 @@
                           <w:color w:val="FFFFFF" w:themeColor="background1"/>
                           <w:sz w:val="12"/>
                         </w:rPr>
-                        <w:t xml:space="preserve">    &lt;</w:t>
+                        <w:t xml:space="preserve">    &lt;h</w:t>
                       </w:r>
-                      <w:proofErr w:type="spellStart"/>
-                      <w:proofErr w:type="gramStart"/>
+                      <w:r>
+                        <w:rPr>
+                          <w:rFonts w:ascii="Courier" w:hAnsi="Courier"/>
+                          <w:i/>
+                          <w:color w:val="FFFFFF" w:themeColor="background1"/>
+                          <w:sz w:val="12"/>
+                        </w:rPr>
+                        <w:t>n</w:t>
+                      </w:r>
+                      <w:r>
+                        <w:rPr>
+                          <w:rFonts w:ascii="Courier" w:hAnsi="Courier"/>
+                          <w:i/>
+                          <w:color w:val="FFFFFF" w:themeColor="background1"/>
+                          <w:sz w:val="12"/>
+                        </w:rPr>
+                        <w:t xml:space="preserve"> </w:t>
+                      </w:r>
+                      <w:r>
+                        <w:rPr>
+                          <w:rFonts w:ascii="Courier" w:hAnsi="Courier"/>
+                          <w:color w:val="FFFFFF" w:themeColor="background1"/>
+                          <w:sz w:val="12"/>
+                        </w:rPr>
+                        <w:t>class = "copyright-notice"&gt;&lt;/</w:t>
+                      </w:r>
                       <w:r>
                         <w:rPr>
                           <w:rFonts w:ascii="Courier" w:hAnsi="Courier"/>
@@ -19008,44 +19013,6 @@
                         </w:rPr>
                         <w:t>n</w:t>
                       </w:r>
-                      <w:proofErr w:type="spellEnd"/>
-                      <w:proofErr w:type="gramEnd"/>
-                      <w:r>
-                        <w:rPr>
-                          <w:rFonts w:ascii="Courier" w:hAnsi="Courier"/>
-                          <w:i/>
-                          <w:color w:val="FFFFFF" w:themeColor="background1"/>
-                          <w:sz w:val="12"/>
-                        </w:rPr>
-                        <w:t xml:space="preserve"> </w:t>
-                      </w:r>
-                      <w:r>
-                        <w:rPr>
-                          <w:rFonts w:ascii="Courier" w:hAnsi="Courier"/>
-                          <w:color w:val="FFFFFF" w:themeColor="background1"/>
-                          <w:sz w:val="12"/>
-                        </w:rPr>
-                        <w:t>class = "copyright-notice"&gt;&lt;/</w:t>
-                      </w:r>
-                      <w:proofErr w:type="spellStart"/>
-                      <w:r>
-                        <w:rPr>
-                          <w:rFonts w:ascii="Courier" w:hAnsi="Courier"/>
-                          <w:color w:val="FFFFFF" w:themeColor="background1"/>
-                          <w:sz w:val="12"/>
-                        </w:rPr>
-                        <w:t>h</w:t>
-                      </w:r>
-                      <w:r>
-                        <w:rPr>
-                          <w:rFonts w:ascii="Courier" w:hAnsi="Courier"/>
-                          <w:i/>
-                          <w:color w:val="FFFFFF" w:themeColor="background1"/>
-                          <w:sz w:val="12"/>
-                        </w:rPr>
-                        <w:t>n</w:t>
-                      </w:r>
-                      <w:proofErr w:type="spellEnd"/>
                       <w:r>
                         <w:rPr>
                           <w:rFonts w:ascii="Courier" w:hAnsi="Courier"/>
@@ -19070,25 +19037,7 @@
                           <w:color w:val="FFFFFF" w:themeColor="background1"/>
                           <w:sz w:val="12"/>
                         </w:rPr>
-                        <w:t xml:space="preserve">    &lt;div class = "</w:t>
-                      </w:r>
-                      <w:proofErr w:type="spellStart"/>
-                      <w:r>
-                        <w:rPr>
-                          <w:rFonts w:ascii="Courier" w:hAnsi="Courier"/>
-                          <w:color w:val="FFFFFF" w:themeColor="background1"/>
-                          <w:sz w:val="12"/>
-                        </w:rPr>
-                        <w:t>navbar</w:t>
-                      </w:r>
-                      <w:proofErr w:type="spellEnd"/>
-                      <w:r>
-                        <w:rPr>
-                          <w:rFonts w:ascii="Courier" w:hAnsi="Courier"/>
-                          <w:color w:val="FFFFFF" w:themeColor="background1"/>
-                          <w:sz w:val="12"/>
-                        </w:rPr>
-                        <w:t>"&gt;</w:t>
+                        <w:t xml:space="preserve">    &lt;div class = "navbar"&gt;</w:t>
                       </w:r>
                     </w:p>
                     <w:p>
@@ -19908,25 +19857,7 @@
                           <w:color w:val="FFFFFF" w:themeColor="background1"/>
                           <w:sz w:val="12"/>
                         </w:rPr>
-                        <w:t xml:space="preserve">    &lt;</w:t>
-                      </w:r>
-                      <w:proofErr w:type="spellStart"/>
-                      <w:r>
-                        <w:rPr>
-                          <w:rFonts w:ascii="Courier New" w:hAnsi="Courier New" w:cs="Courier New"/>
-                          <w:color w:val="FFFFFF" w:themeColor="background1"/>
-                          <w:sz w:val="12"/>
-                        </w:rPr>
-                        <w:t>img</w:t>
-                      </w:r>
-                      <w:proofErr w:type="spellEnd"/>
-                      <w:r>
-                        <w:rPr>
-                          <w:rFonts w:ascii="Courier New" w:hAnsi="Courier New" w:cs="Courier New"/>
-                          <w:color w:val="FFFFFF" w:themeColor="background1"/>
-                          <w:sz w:val="12"/>
-                        </w:rPr>
-                        <w:t>/&gt;</w:t>
+                        <w:t xml:space="preserve">    &lt;img/&gt;</w:t>
                       </w:r>
                     </w:p>
                     <w:p>
@@ -19944,25 +19875,7 @@
                           <w:color w:val="FFFFFF"/>
                           <w:sz w:val="12"/>
                         </w:rPr>
-                        <w:t xml:space="preserve">    &lt;</w:t>
-                      </w:r>
-                      <w:proofErr w:type="gramStart"/>
-                      <w:r>
-                        <w:rPr>
-                          <w:rFonts w:ascii="Courier" w:hAnsi="Courier"/>
-                          <w:color w:val="FFFFFF"/>
-                          <w:sz w:val="12"/>
-                        </w:rPr>
-                        <w:t>div</w:t>
-                      </w:r>
-                      <w:proofErr w:type="gramEnd"/>
-                      <w:r>
-                        <w:rPr>
-                          <w:rFonts w:ascii="Courier" w:hAnsi="Courier"/>
-                          <w:color w:val="FFFFFF"/>
-                          <w:sz w:val="12"/>
-                        </w:rPr>
-                        <w:t>&gt;</w:t>
+                        <w:t xml:space="preserve">    &lt;div&gt;</w:t>
                       </w:r>
                     </w:p>
                     <w:p>
@@ -20242,7 +20155,7 @@
           </mc:Choice>
           <mc:Fallback>
             <w:pict>
-              <v:shape w14:anchorId="4C5579F2" id="_x0000_s1086" type="#_x0000_t202" style="position:absolute;margin-left:290.6pt;margin-top:64.4pt;width:207.8pt;height:50.6pt;z-index:251852800;visibility:visible;mso-wrap-style:square;mso-width-percent:0;mso-height-percent:0;mso-wrap-distance-left:9pt;mso-wrap-distance-top:3.6pt;mso-wrap-distance-right:9pt;mso-wrap-distance-bottom:3.6pt;mso-position-horizontal:absolute;mso-position-horizontal-relative:text;mso-position-vertical:absolute;mso-position-vertical-relative:text;mso-width-percent:0;mso-height-percent:0;mso-width-relative:margin;mso-height-relative:margin;v-text-anchor:top" o:gfxdata="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" fillcolor="#ffc000">
+              <v:shape w14:anchorId="4C5579F2" id="_x0000_s1083" type="#_x0000_t202" style="position:absolute;margin-left:290.6pt;margin-top:64.4pt;width:207.8pt;height:50.6pt;z-index:251852800;visibility:visible;mso-wrap-style:square;mso-width-percent:0;mso-height-percent:0;mso-wrap-distance-left:9pt;mso-wrap-distance-top:3.6pt;mso-wrap-distance-right:9pt;mso-wrap-distance-bottom:3.6pt;mso-position-horizontal:absolute;mso-position-horizontal-relative:text;mso-position-vertical:absolute;mso-position-vertical-relative:text;mso-width-percent:0;mso-height-percent:0;mso-width-relative:margin;mso-height-relative:margin;v-text-anchor:top" o:gfxdata="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" fillcolor="#ffc000">
                 <v:shadow on="t" color="black" opacity="26214f" origin="-.5,-.5" offset=".74836mm,.74836mm"/>
                 <v:textbox>
                   <w:txbxContent>
@@ -20275,23 +20188,7 @@
                           <w:rFonts w:ascii="Courier" w:hAnsi="Courier"/>
                           <w:sz w:val="12"/>
                         </w:rPr>
-                        <w:t xml:space="preserve">    &lt;</w:t>
-                      </w:r>
-                      <w:proofErr w:type="spellStart"/>
-                      <w:r>
-                        <w:rPr>
-                          <w:rFonts w:ascii="Courier" w:hAnsi="Courier"/>
-                          <w:sz w:val="12"/>
-                        </w:rPr>
-                        <w:t>img</w:t>
-                      </w:r>
-                      <w:proofErr w:type="spellEnd"/>
-                      <w:r>
-                        <w:rPr>
-                          <w:rFonts w:ascii="Courier" w:hAnsi="Courier"/>
-                          <w:sz w:val="12"/>
-                        </w:rPr>
-                        <w:t>/&gt;</w:t>
+                        <w:t xml:space="preserve">    &lt;img/&gt;</w:t>
                       </w:r>
                     </w:p>
                     <w:p>
@@ -20307,23 +20204,7 @@
                           <w:rFonts w:ascii="Courier" w:hAnsi="Courier"/>
                           <w:sz w:val="12"/>
                         </w:rPr>
-                        <w:t xml:space="preserve">    &lt;</w:t>
-                      </w:r>
-                      <w:proofErr w:type="gramStart"/>
-                      <w:r>
-                        <w:rPr>
-                          <w:rFonts w:ascii="Courier" w:hAnsi="Courier"/>
-                          <w:sz w:val="12"/>
-                        </w:rPr>
-                        <w:t>div</w:t>
-                      </w:r>
-                      <w:proofErr w:type="gramEnd"/>
-                      <w:r>
-                        <w:rPr>
-                          <w:rFonts w:ascii="Courier" w:hAnsi="Courier"/>
-                          <w:sz w:val="12"/>
-                        </w:rPr>
-                        <w:t>&gt;</w:t>
+                        <w:t xml:space="preserve">    &lt;div&gt;</w:t>
                       </w:r>
                     </w:p>
                     <w:p>
@@ -20376,6 +20257,7 @@
         </mc:AlternateContent>
       </w:r>
     </w:p>
+    <w:p/>
     <w:p>
       <w:r>
         <w:rPr>
@@ -20812,25 +20694,7 @@
                           <w:color w:val="FFFFFF" w:themeColor="background1"/>
                           <w:sz w:val="12"/>
                         </w:rPr>
-                        <w:t xml:space="preserve">    &lt;</w:t>
-                      </w:r>
-                      <w:proofErr w:type="spellStart"/>
-                      <w:r>
-                        <w:rPr>
-                          <w:rFonts w:ascii="Courier" w:hAnsi="Courier"/>
-                          <w:color w:val="FFFFFF" w:themeColor="background1"/>
-                          <w:sz w:val="12"/>
-                        </w:rPr>
-                        <w:t>img</w:t>
-                      </w:r>
-                      <w:proofErr w:type="spellEnd"/>
-                      <w:r>
-                        <w:rPr>
-                          <w:rFonts w:ascii="Courier" w:hAnsi="Courier"/>
-                          <w:color w:val="FFFFFF" w:themeColor="background1"/>
-                          <w:sz w:val="12"/>
-                        </w:rPr>
-                        <w:t>/&gt;</w:t>
+                        <w:t xml:space="preserve">    &lt;img/&gt;</w:t>
                       </w:r>
                     </w:p>
                     <w:p>
@@ -20848,25 +20712,7 @@
                           <w:color w:val="FFFFFF"/>
                           <w:sz w:val="12"/>
                         </w:rPr>
-                        <w:t xml:space="preserve">    &lt;</w:t>
-                      </w:r>
-                      <w:proofErr w:type="gramStart"/>
-                      <w:r>
-                        <w:rPr>
-                          <w:rFonts w:ascii="Courier" w:hAnsi="Courier"/>
-                          <w:color w:val="FFFFFF"/>
-                          <w:sz w:val="12"/>
-                        </w:rPr>
-                        <w:t>div</w:t>
-                      </w:r>
-                      <w:proofErr w:type="gramEnd"/>
-                      <w:r>
-                        <w:rPr>
-                          <w:rFonts w:ascii="Courier" w:hAnsi="Courier"/>
-                          <w:color w:val="FFFFFF"/>
-                          <w:sz w:val="12"/>
-                        </w:rPr>
-                        <w:t>&gt;</w:t>
+                        <w:t xml:space="preserve">    &lt;div&gt;</w:t>
                       </w:r>
                     </w:p>
                     <w:p>
@@ -21218,25 +21064,7 @@
                           <w:color w:val="FFFFFF" w:themeColor="background1"/>
                           <w:sz w:val="12"/>
                         </w:rPr>
-                        <w:t xml:space="preserve">    &lt;</w:t>
-                      </w:r>
-                      <w:proofErr w:type="spellStart"/>
-                      <w:r>
-                        <w:rPr>
-                          <w:rFonts w:ascii="Courier" w:hAnsi="Courier"/>
-                          <w:color w:val="FFFFFF" w:themeColor="background1"/>
-                          <w:sz w:val="12"/>
-                        </w:rPr>
-                        <w:t>img</w:t>
-                      </w:r>
-                      <w:proofErr w:type="spellEnd"/>
-                      <w:r>
-                        <w:rPr>
-                          <w:rFonts w:ascii="Courier" w:hAnsi="Courier"/>
-                          <w:color w:val="FFFFFF" w:themeColor="background1"/>
-                          <w:sz w:val="12"/>
-                        </w:rPr>
-                        <w:t>/&gt;</w:t>
+                        <w:t xml:space="preserve">    &lt;img/&gt;</w:t>
                       </w:r>
                     </w:p>
                     <w:p>
@@ -21254,25 +21082,7 @@
                           <w:color w:val="FFFFFF"/>
                           <w:sz w:val="12"/>
                         </w:rPr>
-                        <w:t xml:space="preserve">    &lt;</w:t>
-                      </w:r>
-                      <w:proofErr w:type="gramStart"/>
-                      <w:r>
-                        <w:rPr>
-                          <w:rFonts w:ascii="Courier" w:hAnsi="Courier"/>
-                          <w:color w:val="FFFFFF"/>
-                          <w:sz w:val="12"/>
-                        </w:rPr>
-                        <w:t>div</w:t>
-                      </w:r>
-                      <w:proofErr w:type="gramEnd"/>
-                      <w:r>
-                        <w:rPr>
-                          <w:rFonts w:ascii="Courier" w:hAnsi="Courier"/>
-                          <w:color w:val="FFFFFF"/>
-                          <w:sz w:val="12"/>
-                        </w:rPr>
-                        <w:t>&gt;</w:t>
+                        <w:t xml:space="preserve">    &lt;div&gt;</w:t>
                       </w:r>
                     </w:p>
                     <w:p>
@@ -22091,7 +21901,7 @@
 </file>
 
 <file path=customXml/itemProps1.xml><?xml version="1.0" encoding="utf-8"?>
-<ds:datastoreItem xmlns:ds="http://schemas.openxmlformats.org/officeDocument/2006/customXml" ds:itemID="{89E29EA2-2665-4BB2-8026-3A675B2B60DB}">
+<ds:datastoreItem xmlns:ds="http://schemas.openxmlformats.org/officeDocument/2006/customXml" ds:itemID="{A99A24F7-38D7-451C-AAF8-7E3422C7FA68}">
   <ds:schemaRefs>
     <ds:schemaRef ds:uri="http://schemas.openxmlformats.org/officeDocument/2006/bibliography"/>
   </ds:schemaRefs>

</xml_diff>

<commit_message>
All elements are on the page.
I've managed to finish a rough layout in which all of the elements have been placed on the page. There's still much work to be done. Most of the elements are overflowing their containers. I suspect that's due to the padding used to position elements relative to each other.
</commit_message>
<xml_diff>
--- a/Spec/Desktop Spec.docx
+++ b/Spec/Desktop Spec.docx
@@ -11,6 +11,120 @@
           <w:noProof/>
         </w:rPr>
       </w:pPr>
+      <w:r>
+        <w:rPr>
+          <w:noProof/>
+        </w:rPr>
+        <mc:AlternateContent>
+          <mc:Choice Requires="wps">
+            <w:drawing>
+              <wp:anchor distT="45720" distB="45720" distL="114300" distR="114300" simplePos="0" relativeHeight="251868160" behindDoc="0" locked="0" layoutInCell="1" allowOverlap="1">
+                <wp:simplePos x="0" y="0"/>
+                <wp:positionH relativeFrom="column">
+                  <wp:posOffset>3588385</wp:posOffset>
+                </wp:positionH>
+                <wp:positionV relativeFrom="paragraph">
+                  <wp:posOffset>910590</wp:posOffset>
+                </wp:positionV>
+                <wp:extent cx="2360930" cy="1404620"/>
+                <wp:effectExtent l="0" t="0" r="22860" b="11430"/>
+                <wp:wrapSquare wrapText="bothSides"/>
+                <wp:docPr id="235" name="Text Box 2"/>
+                <wp:cNvGraphicFramePr>
+                  <a:graphicFrameLocks xmlns:a="http://schemas.openxmlformats.org/drawingml/2006/main"/>
+                </wp:cNvGraphicFramePr>
+                <a:graphic xmlns:a="http://schemas.openxmlformats.org/drawingml/2006/main">
+                  <a:graphicData uri="http://schemas.microsoft.com/office/word/2010/wordprocessingShape">
+                    <wps:wsp>
+                      <wps:cNvSpPr txBox="1">
+                        <a:spLocks noChangeArrowheads="1"/>
+                      </wps:cNvSpPr>
+                      <wps:spPr bwMode="auto">
+                        <a:xfrm>
+                          <a:off x="0" y="0"/>
+                          <a:ext cx="2360930" cy="1404620"/>
+                        </a:xfrm>
+                        <a:prstGeom prst="rect">
+                          <a:avLst/>
+                        </a:prstGeom>
+                        <a:solidFill>
+                          <a:srgbClr val="FFFFFF"/>
+                        </a:solidFill>
+                        <a:ln w="9525">
+                          <a:solidFill>
+                            <a:srgbClr val="000000"/>
+                          </a:solidFill>
+                          <a:miter lim="800000"/>
+                          <a:headEnd/>
+                          <a:tailEnd/>
+                        </a:ln>
+                      </wps:spPr>
+                      <wps:txbx>
+                        <w:txbxContent>
+                          <w:sdt>
+                            <w:sdtPr>
+                              <w:id w:val="568603642"/>
+                              <w:temporary/>
+                              <w:showingPlcHdr/>
+                              <w15:appearance w15:val="hidden"/>
+                            </w:sdtPr>
+                            <w:sdtContent>
+                              <w:p>
+                                <w:r>
+                                  <w:t>[Grab your reader’s attention with a great quote from the document or use this space to emphasize a key point. To place this text box anywhere on the page, just drag it.]</w:t>
+                                </w:r>
+                              </w:p>
+                            </w:sdtContent>
+                          </w:sdt>
+                        </w:txbxContent>
+                      </wps:txbx>
+                      <wps:bodyPr rot="0" vert="horz" wrap="square" lIns="91440" tIns="45720" rIns="91440" bIns="45720" anchor="t" anchorCtr="0">
+                        <a:spAutoFit/>
+                      </wps:bodyPr>
+                    </wps:wsp>
+                  </a:graphicData>
+                </a:graphic>
+                <wp14:sizeRelH relativeFrom="margin">
+                  <wp14:pctWidth>40000</wp14:pctWidth>
+                </wp14:sizeRelH>
+                <wp14:sizeRelV relativeFrom="margin">
+                  <wp14:pctHeight>20000</wp14:pctHeight>
+                </wp14:sizeRelV>
+              </wp:anchor>
+            </w:drawing>
+          </mc:Choice>
+          <mc:Fallback>
+            <w:pict>
+              <v:shapetype id="_x0000_t202" coordsize="21600,21600" o:spt="202" path="m,l,21600r21600,l21600,xe">
+                <v:stroke joinstyle="miter"/>
+                <v:path gradientshapeok="t" o:connecttype="rect"/>
+              </v:shapetype>
+              <v:shape id="Text Box 2" o:spid="_x0000_s1026" type="#_x0000_t202" style="position:absolute;margin-left:282.55pt;margin-top:71.7pt;width:185.9pt;height:110.6pt;z-index:251868160;visibility:visible;mso-wrap-style:square;mso-width-percent:400;mso-height-percent:200;mso-wrap-distance-left:9pt;mso-wrap-distance-top:3.6pt;mso-wrap-distance-right:9pt;mso-wrap-distance-bottom:3.6pt;mso-position-horizontal:absolute;mso-position-horizontal-relative:text;mso-position-vertical:absolute;mso-position-vertical-relative:text;mso-width-percent:400;mso-height-percent:200;mso-width-relative:margin;mso-height-relative:margin;v-text-anchor:top" o:gfxdata="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">
+                <v:textbox style="mso-fit-shape-to-text:t">
+                  <w:txbxContent>
+                    <w:sdt>
+                      <w:sdtPr>
+                        <w:id w:val="568603642"/>
+                        <w:temporary/>
+                        <w:showingPlcHdr/>
+                        <w15:appearance w15:val="hidden"/>
+                      </w:sdtPr>
+                      <w:sdtContent>
+                        <w:p>
+                          <w:r>
+                            <w:t>[Grab your reader’s attention with a great quote from the document or use this space to emphasize a key point. To place this text box anywhere on the page, just drag it.]</w:t>
+                          </w:r>
+                        </w:p>
+                      </w:sdtContent>
+                    </w:sdt>
+                  </w:txbxContent>
+                </v:textbox>
+                <w10:wrap type="square"/>
+              </v:shape>
+            </w:pict>
+          </mc:Fallback>
+        </mc:AlternateContent>
+      </w:r>
       <w:r>
         <w:rPr>
           <w:noProof/>
@@ -12958,7 +13072,16 @@
                                 <w:color w:val="FFFFFF" w:themeColor="background1"/>
                                 <w:sz w:val="12"/>
                               </w:rPr>
-                              <w:t xml:space="preserve">    </w:t>
+                              <w:t xml:space="preserve"> </w:t>
+                            </w:r>
+                            <w:bookmarkStart w:id="0" w:name="_GoBack"/>
+                            <w:r>
+                              <w:rPr>
+                                <w:rFonts w:ascii="Courier" w:hAnsi="Courier"/>
+                                <w:color w:val="FFFFFF" w:themeColor="background1"/>
+                                <w:sz w:val="12"/>
+                              </w:rPr>
+                              <w:t xml:space="preserve">   </w:t>
                             </w:r>
                             <w:r>
                               <w:rPr>
@@ -13166,6 +13289,7 @@
                               </w:rPr>
                               <w:t>&lt;/div&gt;</w:t>
                             </w:r>
+                            <w:bookmarkEnd w:id="0"/>
                           </w:p>
                         </w:txbxContent>
                       </wps:txbx>
@@ -13882,10 +14006,7 @@
       </w:r>
     </w:p>
     <w:p/>
-    <w:p>
-      <w:bookmarkStart w:id="0" w:name="_GoBack"/>
-      <w:bookmarkEnd w:id="0"/>
-    </w:p>
+    <w:p/>
     <w:p/>
     <w:p/>
     <w:p/>
@@ -13924,13 +14045,13 @@
               <wp:anchor distT="0" distB="0" distL="114300" distR="114300" simplePos="0" relativeHeight="251854848" behindDoc="0" locked="0" layoutInCell="1" allowOverlap="1" wp14:anchorId="3C8A8D6D" wp14:editId="2A606225">
                 <wp:simplePos x="0" y="0"/>
                 <wp:positionH relativeFrom="column">
-                  <wp:posOffset>3542647</wp:posOffset>
+                  <wp:posOffset>3546940</wp:posOffset>
                 </wp:positionH>
                 <wp:positionV relativeFrom="paragraph">
-                  <wp:posOffset>95359</wp:posOffset>
+                  <wp:posOffset>99885</wp:posOffset>
                 </wp:positionV>
-                <wp:extent cx="2789591" cy="1198880"/>
-                <wp:effectExtent l="38100" t="38100" r="106045" b="115570"/>
+                <wp:extent cx="2789591" cy="1298798"/>
+                <wp:effectExtent l="38100" t="38100" r="106045" b="111125"/>
                 <wp:wrapNone/>
                 <wp:docPr id="145" name="Text Box 145"/>
                 <wp:cNvGraphicFramePr/>
@@ -13941,7 +14062,7 @@
                       <wps:spPr>
                         <a:xfrm>
                           <a:off x="0" y="0"/>
-                          <a:ext cx="2789591" cy="1198880"/>
+                          <a:ext cx="2789591" cy="1298798"/>
                         </a:xfrm>
                         <a:prstGeom prst="rect">
                           <a:avLst/>
@@ -14302,7 +14423,7 @@
           </mc:Choice>
           <mc:Fallback>
             <w:pict>
-              <v:shape w14:anchorId="3C8A8D6D" id="Text Box 145" o:spid="_x0000_s1058" type="#_x0000_t202" style="position:absolute;margin-left:278.95pt;margin-top:7.5pt;width:219.65pt;height:94.4pt;z-index:251854848;visibility:visible;mso-wrap-style:square;mso-width-percent:0;mso-height-percent:0;mso-wrap-distance-left:9pt;mso-wrap-distance-top:0;mso-wrap-distance-right:9pt;mso-wrap-distance-bottom:0;mso-position-horizontal:absolute;mso-position-horizontal-relative:text;mso-position-vertical:absolute;mso-position-vertical-relative:text;mso-width-percent:0;mso-height-percent:0;mso-width-relative:margin;mso-height-relative:margin;v-text-anchor:top" o:gfxdata="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" fillcolor="yellow">
+              <v:shape w14:anchorId="3C8A8D6D" id="Text Box 145" o:spid="_x0000_s1059" type="#_x0000_t202" style="position:absolute;margin-left:279.3pt;margin-top:7.85pt;width:219.65pt;height:102.25pt;z-index:251854848;visibility:visible;mso-wrap-style:square;mso-width-percent:0;mso-height-percent:0;mso-wrap-distance-left:9pt;mso-wrap-distance-top:0;mso-wrap-distance-right:9pt;mso-wrap-distance-bottom:0;mso-position-horizontal:absolute;mso-position-horizontal-relative:text;mso-position-vertical:absolute;mso-position-vertical-relative:text;mso-width-percent:0;mso-height-percent:0;mso-width-relative:margin;mso-height-relative:margin;v-text-anchor:top" o:gfxdata="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" fillcolor="yellow">
                 <v:shadow on="t" color="black" opacity="26214f" origin="-.5,-.5" offset=".74836mm,.74836mm"/>
                 <v:textbox>
                   <w:txbxContent>
@@ -14319,7 +14440,23 @@
                           <w:rFonts w:ascii="Courier" w:hAnsi="Courier"/>
                           <w:sz w:val="12"/>
                         </w:rPr>
-                        <w:t>&lt;header id = "navbar" class = "title-bar flex-container"&gt;</w:t>
+                        <w:t>&lt;header id = "</w:t>
+                      </w:r>
+                      <w:proofErr w:type="spellStart"/>
+                      <w:r>
+                        <w:rPr>
+                          <w:rFonts w:ascii="Courier" w:hAnsi="Courier"/>
+                          <w:sz w:val="12"/>
+                        </w:rPr>
+                        <w:t>navbar</w:t>
+                      </w:r>
+                      <w:proofErr w:type="spellEnd"/>
+                      <w:r>
+                        <w:rPr>
+                          <w:rFonts w:ascii="Courier" w:hAnsi="Courier"/>
+                          <w:sz w:val="12"/>
+                        </w:rPr>
+                        <w:t>" class = "title-bar flex-container"&gt;</w:t>
                       </w:r>
                     </w:p>
                     <w:p>
@@ -14335,7 +14472,23 @@
                           <w:rFonts w:ascii="Courier" w:hAnsi="Courier"/>
                           <w:sz w:val="12"/>
                         </w:rPr>
-                        <w:t xml:space="preserve">    &lt;div&gt;</w:t>
+                        <w:t xml:space="preserve">    &lt;</w:t>
+                      </w:r>
+                      <w:proofErr w:type="gramStart"/>
+                      <w:r>
+                        <w:rPr>
+                          <w:rFonts w:ascii="Courier" w:hAnsi="Courier"/>
+                          <w:sz w:val="12"/>
+                        </w:rPr>
+                        <w:t>div</w:t>
+                      </w:r>
+                      <w:proofErr w:type="gramEnd"/>
+                      <w:r>
+                        <w:rPr>
+                          <w:rFonts w:ascii="Courier" w:hAnsi="Courier"/>
+                          <w:sz w:val="12"/>
+                        </w:rPr>
+                        <w:t>&gt;</w:t>
                       </w:r>
                     </w:p>
                     <w:p>
@@ -14365,7 +14518,23 @@
                           <w:rFonts w:ascii="Courier" w:hAnsi="Courier"/>
                           <w:sz w:val="12"/>
                         </w:rPr>
-                        <w:t>&lt;img/&gt;</w:t>
+                        <w:t>&lt;</w:t>
+                      </w:r>
+                      <w:proofErr w:type="spellStart"/>
+                      <w:r>
+                        <w:rPr>
+                          <w:rFonts w:ascii="Courier" w:hAnsi="Courier"/>
+                          <w:sz w:val="12"/>
+                        </w:rPr>
+                        <w:t>img</w:t>
+                      </w:r>
+                      <w:proofErr w:type="spellEnd"/>
+                      <w:r>
+                        <w:rPr>
+                          <w:rFonts w:ascii="Courier" w:hAnsi="Courier"/>
+                          <w:sz w:val="12"/>
+                        </w:rPr>
+                        <w:t>/&gt;</w:t>
                       </w:r>
                     </w:p>
                     <w:p>
@@ -14434,7 +14603,25 @@
                           <w:rFonts w:ascii="Courier" w:hAnsi="Courier"/>
                           <w:sz w:val="12"/>
                         </w:rPr>
-                        <w:t>&lt;nav&gt;</w:t>
+                        <w:t>&lt;</w:t>
+                      </w:r>
+                      <w:proofErr w:type="spellStart"/>
+                      <w:proofErr w:type="gramStart"/>
+                      <w:r>
+                        <w:rPr>
+                          <w:rFonts w:ascii="Courier" w:hAnsi="Courier"/>
+                          <w:sz w:val="12"/>
+                        </w:rPr>
+                        <w:t>nav</w:t>
+                      </w:r>
+                      <w:proofErr w:type="spellEnd"/>
+                      <w:proofErr w:type="gramEnd"/>
+                      <w:r>
+                        <w:rPr>
+                          <w:rFonts w:ascii="Courier" w:hAnsi="Courier"/>
+                          <w:sz w:val="12"/>
+                        </w:rPr>
+                        <w:t>&gt;</w:t>
                       </w:r>
                     </w:p>
                     <w:p>
@@ -14514,7 +14701,23 @@
                           <w:rFonts w:ascii="Courier" w:hAnsi="Courier"/>
                           <w:sz w:val="12"/>
                         </w:rPr>
-                        <w:t xml:space="preserve">    &lt;/nav&gt;</w:t>
+                        <w:t xml:space="preserve">    &lt;/</w:t>
+                      </w:r>
+                      <w:proofErr w:type="spellStart"/>
+                      <w:r>
+                        <w:rPr>
+                          <w:rFonts w:ascii="Courier" w:hAnsi="Courier"/>
+                          <w:sz w:val="12"/>
+                        </w:rPr>
+                        <w:t>nav</w:t>
+                      </w:r>
+                      <w:proofErr w:type="spellEnd"/>
+                      <w:r>
+                        <w:rPr>
+                          <w:rFonts w:ascii="Courier" w:hAnsi="Courier"/>
+                          <w:sz w:val="12"/>
+                        </w:rPr>
+                        <w:t>&gt;</w:t>
                       </w:r>
                     </w:p>
                     <w:p>
@@ -19574,7 +19777,343 @@
         </mc:AlternateContent>
       </w:r>
     </w:p>
+    <w:p/>
+    <w:p/>
     <w:p>
+      <w:r>
+        <w:rPr>
+          <w:noProof/>
+          <w:color w:val="FFFFFF" w:themeColor="background1"/>
+          <w14:textFill>
+            <w14:noFill/>
+          </w14:textFill>
+        </w:rPr>
+        <mc:AlternateContent>
+          <mc:Choice Requires="wps">
+            <w:drawing>
+              <wp:anchor distT="45720" distB="45720" distL="114300" distR="114300" simplePos="0" relativeHeight="251852800" behindDoc="0" locked="0" layoutInCell="1" allowOverlap="1" wp14:anchorId="4C5579F2" wp14:editId="06341860">
+                <wp:simplePos x="0" y="0"/>
+                <wp:positionH relativeFrom="column">
+                  <wp:posOffset>3681095</wp:posOffset>
+                </wp:positionH>
+                <wp:positionV relativeFrom="paragraph">
+                  <wp:posOffset>360045</wp:posOffset>
+                </wp:positionV>
+                <wp:extent cx="2639060" cy="642620"/>
+                <wp:effectExtent l="38100" t="38100" r="123190" b="119380"/>
+                <wp:wrapSquare wrapText="bothSides"/>
+                <wp:docPr id="234" name="Text Box 2"/>
+                <wp:cNvGraphicFramePr>
+                  <a:graphicFrameLocks xmlns:a="http://schemas.openxmlformats.org/drawingml/2006/main"/>
+                </wp:cNvGraphicFramePr>
+                <a:graphic xmlns:a="http://schemas.openxmlformats.org/drawingml/2006/main">
+                  <a:graphicData uri="http://schemas.microsoft.com/office/word/2010/wordprocessingShape">
+                    <wps:wsp>
+                      <wps:cNvSpPr txBox="1">
+                        <a:spLocks noChangeArrowheads="1"/>
+                      </wps:cNvSpPr>
+                      <wps:spPr bwMode="auto">
+                        <a:xfrm>
+                          <a:off x="0" y="0"/>
+                          <a:ext cx="2639060" cy="642620"/>
+                        </a:xfrm>
+                        <a:prstGeom prst="rect">
+                          <a:avLst/>
+                        </a:prstGeom>
+                        <a:solidFill>
+                          <a:srgbClr val="FFC000"/>
+                        </a:solidFill>
+                        <a:ln w="9525">
+                          <a:solidFill>
+                            <a:srgbClr val="000000"/>
+                          </a:solidFill>
+                          <a:miter lim="800000"/>
+                          <a:headEnd/>
+                          <a:tailEnd/>
+                        </a:ln>
+                        <a:effectLst>
+                          <a:outerShdw blurRad="50800" dist="38100" dir="2700000" algn="tl" rotWithShape="0">
+                            <a:prstClr val="black">
+                              <a:alpha val="40000"/>
+                            </a:prstClr>
+                          </a:outerShdw>
+                        </a:effectLst>
+                      </wps:spPr>
+                      <wps:txbx>
+                        <w:txbxContent>
+                          <w:p>
+                            <w:pPr>
+                              <w:contextualSpacing/>
+                              <w:rPr>
+                                <w:rFonts w:ascii="Courier" w:hAnsi="Courier"/>
+                                <w:sz w:val="12"/>
+                              </w:rPr>
+                            </w:pPr>
+                            <w:r>
+                              <w:rPr>
+                                <w:rFonts w:ascii="Courier" w:hAnsi="Courier"/>
+                                <w:sz w:val="12"/>
+                              </w:rPr>
+                              <w:t>&lt;div class = "horizontal-tile-large flex-container"&gt;</w:t>
+                            </w:r>
+                          </w:p>
+                          <w:p>
+                            <w:pPr>
+                              <w:contextualSpacing/>
+                              <w:rPr>
+                                <w:rFonts w:ascii="Courier" w:hAnsi="Courier"/>
+                                <w:sz w:val="12"/>
+                              </w:rPr>
+                            </w:pPr>
+                            <w:r>
+                              <w:rPr>
+                                <w:rFonts w:ascii="Courier" w:hAnsi="Courier"/>
+                                <w:sz w:val="12"/>
+                              </w:rPr>
+                              <w:t xml:space="preserve">    &lt;</w:t>
+                            </w:r>
+                            <w:proofErr w:type="spellStart"/>
+                            <w:r>
+                              <w:rPr>
+                                <w:rFonts w:ascii="Courier" w:hAnsi="Courier"/>
+                                <w:sz w:val="12"/>
+                              </w:rPr>
+                              <w:t>img</w:t>
+                            </w:r>
+                            <w:proofErr w:type="spellEnd"/>
+                            <w:r>
+                              <w:rPr>
+                                <w:rFonts w:ascii="Courier" w:hAnsi="Courier"/>
+                                <w:sz w:val="12"/>
+                              </w:rPr>
+                              <w:t>/&gt;</w:t>
+                            </w:r>
+                          </w:p>
+                          <w:p>
+                            <w:pPr>
+                              <w:contextualSpacing/>
+                              <w:rPr>
+                                <w:rFonts w:ascii="Courier" w:hAnsi="Courier"/>
+                                <w:sz w:val="12"/>
+                              </w:rPr>
+                            </w:pPr>
+                            <w:r>
+                              <w:rPr>
+                                <w:rFonts w:ascii="Courier" w:hAnsi="Courier"/>
+                                <w:sz w:val="12"/>
+                              </w:rPr>
+                              <w:t xml:space="preserve">    &lt;</w:t>
+                            </w:r>
+                            <w:proofErr w:type="gramStart"/>
+                            <w:r>
+                              <w:rPr>
+                                <w:rFonts w:ascii="Courier" w:hAnsi="Courier"/>
+                                <w:sz w:val="12"/>
+                              </w:rPr>
+                              <w:t>div</w:t>
+                            </w:r>
+                            <w:proofErr w:type="gramEnd"/>
+                            <w:r>
+                              <w:rPr>
+                                <w:rFonts w:ascii="Courier" w:hAnsi="Courier"/>
+                                <w:sz w:val="12"/>
+                              </w:rPr>
+                              <w:t>&gt;</w:t>
+                            </w:r>
+                          </w:p>
+                          <w:p>
+                            <w:pPr>
+                              <w:contextualSpacing/>
+                              <w:rPr>
+                                <w:rFonts w:ascii="Courier" w:hAnsi="Courier"/>
+                                <w:sz w:val="12"/>
+                              </w:rPr>
+                            </w:pPr>
+                            <w:r>
+                              <w:rPr>
+                                <w:rFonts w:ascii="Courier" w:hAnsi="Courier"/>
+                                <w:sz w:val="12"/>
+                              </w:rPr>
+                              <w:t xml:space="preserve">        &lt;p&gt;&lt;/p&gt;</w:t>
+                            </w:r>
+                          </w:p>
+                          <w:p>
+                            <w:pPr>
+                              <w:contextualSpacing/>
+                              <w:rPr>
+                                <w:rFonts w:ascii="Courier" w:hAnsi="Courier"/>
+                                <w:sz w:val="12"/>
+                              </w:rPr>
+                            </w:pPr>
+                            <w:r>
+                              <w:rPr>
+                                <w:rFonts w:ascii="Courier" w:hAnsi="Courier"/>
+                                <w:sz w:val="12"/>
+                              </w:rPr>
+                              <w:t xml:space="preserve">    &lt;/div&gt;</w:t>
+                            </w:r>
+                          </w:p>
+                          <w:p>
+                            <w:r>
+                              <w:rPr>
+                                <w:rFonts w:ascii="Courier" w:hAnsi="Courier"/>
+                                <w:sz w:val="12"/>
+                              </w:rPr>
+                              <w:t>&lt;/div&gt;</w:t>
+                            </w:r>
+                          </w:p>
+                        </w:txbxContent>
+                      </wps:txbx>
+                      <wps:bodyPr rot="0" vert="horz" wrap="square" lIns="91440" tIns="45720" rIns="91440" bIns="45720" anchor="t" anchorCtr="0">
+                        <a:noAutofit/>
+                      </wps:bodyPr>
+                    </wps:wsp>
+                  </a:graphicData>
+                </a:graphic>
+                <wp14:sizeRelH relativeFrom="margin">
+                  <wp14:pctWidth>0</wp14:pctWidth>
+                </wp14:sizeRelH>
+                <wp14:sizeRelV relativeFrom="margin">
+                  <wp14:pctHeight>0</wp14:pctHeight>
+                </wp14:sizeRelV>
+              </wp:anchor>
+            </w:drawing>
+          </mc:Choice>
+          <mc:Fallback>
+            <w:pict>
+              <v:shape w14:anchorId="4C5579F2" id="_x0000_s1083" type="#_x0000_t202" style="position:absolute;margin-left:289.85pt;margin-top:28.35pt;width:207.8pt;height:50.6pt;z-index:251852800;visibility:visible;mso-wrap-style:square;mso-width-percent:0;mso-height-percent:0;mso-wrap-distance-left:9pt;mso-wrap-distance-top:3.6pt;mso-wrap-distance-right:9pt;mso-wrap-distance-bottom:3.6pt;mso-position-horizontal:absolute;mso-position-horizontal-relative:text;mso-position-vertical:absolute;mso-position-vertical-relative:text;mso-width-percent:0;mso-height-percent:0;mso-width-relative:margin;mso-height-relative:margin;v-text-anchor:top" o:gfxdata="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" fillcolor="#ffc000">
+                <v:shadow on="t" color="black" opacity="26214f" origin="-.5,-.5" offset=".74836mm,.74836mm"/>
+                <v:textbox>
+                  <w:txbxContent>
+                    <w:p>
+                      <w:pPr>
+                        <w:contextualSpacing/>
+                        <w:rPr>
+                          <w:rFonts w:ascii="Courier" w:hAnsi="Courier"/>
+                          <w:sz w:val="12"/>
+                        </w:rPr>
+                      </w:pPr>
+                      <w:r>
+                        <w:rPr>
+                          <w:rFonts w:ascii="Courier" w:hAnsi="Courier"/>
+                          <w:sz w:val="12"/>
+                        </w:rPr>
+                        <w:t>&lt;div class = "horizontal-tile-large flex-container"&gt;</w:t>
+                      </w:r>
+                    </w:p>
+                    <w:p>
+                      <w:pPr>
+                        <w:contextualSpacing/>
+                        <w:rPr>
+                          <w:rFonts w:ascii="Courier" w:hAnsi="Courier"/>
+                          <w:sz w:val="12"/>
+                        </w:rPr>
+                      </w:pPr>
+                      <w:r>
+                        <w:rPr>
+                          <w:rFonts w:ascii="Courier" w:hAnsi="Courier"/>
+                          <w:sz w:val="12"/>
+                        </w:rPr>
+                        <w:t xml:space="preserve">    &lt;</w:t>
+                      </w:r>
+                      <w:proofErr w:type="spellStart"/>
+                      <w:r>
+                        <w:rPr>
+                          <w:rFonts w:ascii="Courier" w:hAnsi="Courier"/>
+                          <w:sz w:val="12"/>
+                        </w:rPr>
+                        <w:t>img</w:t>
+                      </w:r>
+                      <w:proofErr w:type="spellEnd"/>
+                      <w:r>
+                        <w:rPr>
+                          <w:rFonts w:ascii="Courier" w:hAnsi="Courier"/>
+                          <w:sz w:val="12"/>
+                        </w:rPr>
+                        <w:t>/&gt;</w:t>
+                      </w:r>
+                    </w:p>
+                    <w:p>
+                      <w:pPr>
+                        <w:contextualSpacing/>
+                        <w:rPr>
+                          <w:rFonts w:ascii="Courier" w:hAnsi="Courier"/>
+                          <w:sz w:val="12"/>
+                        </w:rPr>
+                      </w:pPr>
+                      <w:r>
+                        <w:rPr>
+                          <w:rFonts w:ascii="Courier" w:hAnsi="Courier"/>
+                          <w:sz w:val="12"/>
+                        </w:rPr>
+                        <w:t xml:space="preserve">    &lt;</w:t>
+                      </w:r>
+                      <w:proofErr w:type="gramStart"/>
+                      <w:r>
+                        <w:rPr>
+                          <w:rFonts w:ascii="Courier" w:hAnsi="Courier"/>
+                          <w:sz w:val="12"/>
+                        </w:rPr>
+                        <w:t>div</w:t>
+                      </w:r>
+                      <w:proofErr w:type="gramEnd"/>
+                      <w:r>
+                        <w:rPr>
+                          <w:rFonts w:ascii="Courier" w:hAnsi="Courier"/>
+                          <w:sz w:val="12"/>
+                        </w:rPr>
+                        <w:t>&gt;</w:t>
+                      </w:r>
+                    </w:p>
+                    <w:p>
+                      <w:pPr>
+                        <w:contextualSpacing/>
+                        <w:rPr>
+                          <w:rFonts w:ascii="Courier" w:hAnsi="Courier"/>
+                          <w:sz w:val="12"/>
+                        </w:rPr>
+                      </w:pPr>
+                      <w:r>
+                        <w:rPr>
+                          <w:rFonts w:ascii="Courier" w:hAnsi="Courier"/>
+                          <w:sz w:val="12"/>
+                        </w:rPr>
+                        <w:t xml:space="preserve">        &lt;p&gt;&lt;/p&gt;</w:t>
+                      </w:r>
+                    </w:p>
+                    <w:p>
+                      <w:pPr>
+                        <w:contextualSpacing/>
+                        <w:rPr>
+                          <w:rFonts w:ascii="Courier" w:hAnsi="Courier"/>
+                          <w:sz w:val="12"/>
+                        </w:rPr>
+                      </w:pPr>
+                      <w:r>
+                        <w:rPr>
+                          <w:rFonts w:ascii="Courier" w:hAnsi="Courier"/>
+                          <w:sz w:val="12"/>
+                        </w:rPr>
+                        <w:t xml:space="preserve">    &lt;/div&gt;</w:t>
+                      </w:r>
+                    </w:p>
+                    <w:p>
+                      <w:r>
+                        <w:rPr>
+                          <w:rFonts w:ascii="Courier" w:hAnsi="Courier"/>
+                          <w:sz w:val="12"/>
+                        </w:rPr>
+                        <w:t>&lt;/div&gt;</w:t>
+                      </w:r>
+                    </w:p>
+                  </w:txbxContent>
+                </v:textbox>
+                <w10:wrap type="square"/>
+              </v:shape>
+            </w:pict>
+          </mc:Fallback>
+        </mc:AlternateContent>
+      </w:r>
       <w:r>
         <w:rPr>
           <w:noProof/>
@@ -19585,10 +20124,10 @@
               <wp:anchor distT="0" distB="0" distL="114300" distR="114300" simplePos="0" relativeHeight="251855872" behindDoc="0" locked="0" layoutInCell="1" allowOverlap="1" wp14:anchorId="2D75CF26" wp14:editId="1B98B49C">
                 <wp:simplePos x="0" y="0"/>
                 <wp:positionH relativeFrom="column">
-                  <wp:posOffset>4538749</wp:posOffset>
+                  <wp:posOffset>4538345</wp:posOffset>
                 </wp:positionH>
                 <wp:positionV relativeFrom="paragraph">
-                  <wp:posOffset>1544089</wp:posOffset>
+                  <wp:posOffset>1112601</wp:posOffset>
                 </wp:positionV>
                 <wp:extent cx="1794510" cy="659476"/>
                 <wp:effectExtent l="38100" t="38100" r="110490" b="121920"/>
@@ -19820,7 +20359,7 @@
           </mc:Choice>
           <mc:Fallback>
             <w:pict>
-              <v:shape w14:anchorId="2D75CF26" id="Text Box 233" o:spid="_x0000_s1082" type="#_x0000_t202" style="position:absolute;margin-left:357.4pt;margin-top:121.6pt;width:141.3pt;height:51.95pt;z-index:251855872;visibility:visible;mso-wrap-style:square;mso-width-percent:0;mso-height-percent:0;mso-wrap-distance-left:9pt;mso-wrap-distance-top:0;mso-wrap-distance-right:9pt;mso-wrap-distance-bottom:0;mso-position-horizontal:absolute;mso-position-horizontal-relative:text;mso-position-vertical:absolute;mso-position-vertical-relative:text;mso-width-percent:0;mso-height-percent:0;mso-width-relative:margin;mso-height-relative:margin;v-text-anchor:top" o:gfxdata="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" fillcolor="red">
+              <v:shape w14:anchorId="2D75CF26" id="Text Box 233" o:spid="_x0000_s1084" type="#_x0000_t202" style="position:absolute;margin-left:357.35pt;margin-top:87.6pt;width:141.3pt;height:51.95pt;z-index:251855872;visibility:visible;mso-wrap-style:square;mso-width-percent:0;mso-height-percent:0;mso-wrap-distance-left:9pt;mso-wrap-distance-top:0;mso-wrap-distance-right:9pt;mso-wrap-distance-bottom:0;mso-position-horizontal:absolute;mso-position-horizontal-relative:text;mso-position-vertical:absolute;mso-position-vertical-relative:text;mso-width-percent:0;mso-height-percent:0;mso-width-relative:margin;mso-height-relative:margin;v-text-anchor:top" o:gfxdata="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" fillcolor="red">
                 <v:shadow on="t" color="black" opacity="26214f" origin="-.5,-.5" offset=".74836mm,.74836mm"/>
                 <v:textbox>
                   <w:txbxContent>
@@ -19857,7 +20396,25 @@
                           <w:color w:val="FFFFFF" w:themeColor="background1"/>
                           <w:sz w:val="12"/>
                         </w:rPr>
-                        <w:t xml:space="preserve">    &lt;img/&gt;</w:t>
+                        <w:t xml:space="preserve">    &lt;</w:t>
+                      </w:r>
+                      <w:proofErr w:type="spellStart"/>
+                      <w:r>
+                        <w:rPr>
+                          <w:rFonts w:ascii="Courier New" w:hAnsi="Courier New" w:cs="Courier New"/>
+                          <w:color w:val="FFFFFF" w:themeColor="background1"/>
+                          <w:sz w:val="12"/>
+                        </w:rPr>
+                        <w:t>img</w:t>
+                      </w:r>
+                      <w:proofErr w:type="spellEnd"/>
+                      <w:r>
+                        <w:rPr>
+                          <w:rFonts w:ascii="Courier New" w:hAnsi="Courier New" w:cs="Courier New"/>
+                          <w:color w:val="FFFFFF" w:themeColor="background1"/>
+                          <w:sz w:val="12"/>
+                        </w:rPr>
+                        <w:t>/&gt;</w:t>
                       </w:r>
                     </w:p>
                     <w:p>
@@ -19875,7 +20432,25 @@
                           <w:color w:val="FFFFFF"/>
                           <w:sz w:val="12"/>
                         </w:rPr>
-                        <w:t xml:space="preserve">    &lt;div&gt;</w:t>
+                        <w:t xml:space="preserve">    &lt;</w:t>
+                      </w:r>
+                      <w:proofErr w:type="gramStart"/>
+                      <w:r>
+                        <w:rPr>
+                          <w:rFonts w:ascii="Courier" w:hAnsi="Courier"/>
+                          <w:color w:val="FFFFFF"/>
+                          <w:sz w:val="12"/>
+                        </w:rPr>
+                        <w:t>div</w:t>
+                      </w:r>
+                      <w:proofErr w:type="gramEnd"/>
+                      <w:r>
+                        <w:rPr>
+                          <w:rFonts w:ascii="Courier" w:hAnsi="Courier"/>
+                          <w:color w:val="FFFFFF"/>
+                          <w:sz w:val="12"/>
+                        </w:rPr>
+                        <w:t>&gt;</w:t>
                       </w:r>
                     </w:p>
                     <w:p>
@@ -19954,311 +20529,6 @@
           </mc:Fallback>
         </mc:AlternateContent>
       </w:r>
-      <w:r>
-        <w:rPr>
-          <w:noProof/>
-          <w:color w:val="FFFFFF" w:themeColor="background1"/>
-          <w14:textFill>
-            <w14:noFill/>
-          </w14:textFill>
-        </w:rPr>
-        <mc:AlternateContent>
-          <mc:Choice Requires="wps">
-            <w:drawing>
-              <wp:anchor distT="45720" distB="45720" distL="114300" distR="114300" simplePos="0" relativeHeight="251852800" behindDoc="0" locked="0" layoutInCell="1" allowOverlap="1" wp14:anchorId="4C5579F2" wp14:editId="06341860">
-                <wp:simplePos x="0" y="0"/>
-                <wp:positionH relativeFrom="column">
-                  <wp:posOffset>3690620</wp:posOffset>
-                </wp:positionH>
-                <wp:positionV relativeFrom="paragraph">
-                  <wp:posOffset>817880</wp:posOffset>
-                </wp:positionV>
-                <wp:extent cx="2639060" cy="642620"/>
-                <wp:effectExtent l="38100" t="38100" r="123190" b="119380"/>
-                <wp:wrapSquare wrapText="bothSides"/>
-                <wp:docPr id="234" name="Text Box 2"/>
-                <wp:cNvGraphicFramePr>
-                  <a:graphicFrameLocks xmlns:a="http://schemas.openxmlformats.org/drawingml/2006/main"/>
-                </wp:cNvGraphicFramePr>
-                <a:graphic xmlns:a="http://schemas.openxmlformats.org/drawingml/2006/main">
-                  <a:graphicData uri="http://schemas.microsoft.com/office/word/2010/wordprocessingShape">
-                    <wps:wsp>
-                      <wps:cNvSpPr txBox="1">
-                        <a:spLocks noChangeArrowheads="1"/>
-                      </wps:cNvSpPr>
-                      <wps:spPr bwMode="auto">
-                        <a:xfrm>
-                          <a:off x="0" y="0"/>
-                          <a:ext cx="2639060" cy="642620"/>
-                        </a:xfrm>
-                        <a:prstGeom prst="rect">
-                          <a:avLst/>
-                        </a:prstGeom>
-                        <a:solidFill>
-                          <a:srgbClr val="FFC000"/>
-                        </a:solidFill>
-                        <a:ln w="9525">
-                          <a:solidFill>
-                            <a:srgbClr val="000000"/>
-                          </a:solidFill>
-                          <a:miter lim="800000"/>
-                          <a:headEnd/>
-                          <a:tailEnd/>
-                        </a:ln>
-                        <a:effectLst>
-                          <a:outerShdw blurRad="50800" dist="38100" dir="2700000" algn="tl" rotWithShape="0">
-                            <a:prstClr val="black">
-                              <a:alpha val="40000"/>
-                            </a:prstClr>
-                          </a:outerShdw>
-                        </a:effectLst>
-                      </wps:spPr>
-                      <wps:txbx>
-                        <w:txbxContent>
-                          <w:p>
-                            <w:pPr>
-                              <w:contextualSpacing/>
-                              <w:rPr>
-                                <w:rFonts w:ascii="Courier" w:hAnsi="Courier"/>
-                                <w:sz w:val="12"/>
-                              </w:rPr>
-                            </w:pPr>
-                            <w:r>
-                              <w:rPr>
-                                <w:rFonts w:ascii="Courier" w:hAnsi="Courier"/>
-                                <w:sz w:val="12"/>
-                              </w:rPr>
-                              <w:t>&lt;div class = "horizontal-tile-large flex-container"&gt;</w:t>
-                            </w:r>
-                          </w:p>
-                          <w:p>
-                            <w:pPr>
-                              <w:contextualSpacing/>
-                              <w:rPr>
-                                <w:rFonts w:ascii="Courier" w:hAnsi="Courier"/>
-                                <w:sz w:val="12"/>
-                              </w:rPr>
-                            </w:pPr>
-                            <w:r>
-                              <w:rPr>
-                                <w:rFonts w:ascii="Courier" w:hAnsi="Courier"/>
-                                <w:sz w:val="12"/>
-                              </w:rPr>
-                              <w:t xml:space="preserve">    &lt;</w:t>
-                            </w:r>
-                            <w:proofErr w:type="spellStart"/>
-                            <w:r>
-                              <w:rPr>
-                                <w:rFonts w:ascii="Courier" w:hAnsi="Courier"/>
-                                <w:sz w:val="12"/>
-                              </w:rPr>
-                              <w:t>img</w:t>
-                            </w:r>
-                            <w:proofErr w:type="spellEnd"/>
-                            <w:r>
-                              <w:rPr>
-                                <w:rFonts w:ascii="Courier" w:hAnsi="Courier"/>
-                                <w:sz w:val="12"/>
-                              </w:rPr>
-                              <w:t>/&gt;</w:t>
-                            </w:r>
-                          </w:p>
-                          <w:p>
-                            <w:pPr>
-                              <w:contextualSpacing/>
-                              <w:rPr>
-                                <w:rFonts w:ascii="Courier" w:hAnsi="Courier"/>
-                                <w:sz w:val="12"/>
-                              </w:rPr>
-                            </w:pPr>
-                            <w:r>
-                              <w:rPr>
-                                <w:rFonts w:ascii="Courier" w:hAnsi="Courier"/>
-                                <w:sz w:val="12"/>
-                              </w:rPr>
-                              <w:t xml:space="preserve">    &lt;</w:t>
-                            </w:r>
-                            <w:proofErr w:type="gramStart"/>
-                            <w:r>
-                              <w:rPr>
-                                <w:rFonts w:ascii="Courier" w:hAnsi="Courier"/>
-                                <w:sz w:val="12"/>
-                              </w:rPr>
-                              <w:t>div</w:t>
-                            </w:r>
-                            <w:proofErr w:type="gramEnd"/>
-                            <w:r>
-                              <w:rPr>
-                                <w:rFonts w:ascii="Courier" w:hAnsi="Courier"/>
-                                <w:sz w:val="12"/>
-                              </w:rPr>
-                              <w:t>&gt;</w:t>
-                            </w:r>
-                          </w:p>
-                          <w:p>
-                            <w:pPr>
-                              <w:contextualSpacing/>
-                              <w:rPr>
-                                <w:rFonts w:ascii="Courier" w:hAnsi="Courier"/>
-                                <w:sz w:val="12"/>
-                              </w:rPr>
-                            </w:pPr>
-                            <w:r>
-                              <w:rPr>
-                                <w:rFonts w:ascii="Courier" w:hAnsi="Courier"/>
-                                <w:sz w:val="12"/>
-                              </w:rPr>
-                              <w:t xml:space="preserve">        &lt;p&gt;&lt;/p&gt;</w:t>
-                            </w:r>
-                          </w:p>
-                          <w:p>
-                            <w:pPr>
-                              <w:contextualSpacing/>
-                              <w:rPr>
-                                <w:rFonts w:ascii="Courier" w:hAnsi="Courier"/>
-                                <w:sz w:val="12"/>
-                              </w:rPr>
-                            </w:pPr>
-                            <w:r>
-                              <w:rPr>
-                                <w:rFonts w:ascii="Courier" w:hAnsi="Courier"/>
-                                <w:sz w:val="12"/>
-                              </w:rPr>
-                              <w:t xml:space="preserve">    &lt;/div&gt;</w:t>
-                            </w:r>
-                          </w:p>
-                          <w:p>
-                            <w:r>
-                              <w:rPr>
-                                <w:rFonts w:ascii="Courier" w:hAnsi="Courier"/>
-                                <w:sz w:val="12"/>
-                              </w:rPr>
-                              <w:t>&lt;/div&gt;</w:t>
-                            </w:r>
-                          </w:p>
-                        </w:txbxContent>
-                      </wps:txbx>
-                      <wps:bodyPr rot="0" vert="horz" wrap="square" lIns="91440" tIns="45720" rIns="91440" bIns="45720" anchor="t" anchorCtr="0">
-                        <a:noAutofit/>
-                      </wps:bodyPr>
-                    </wps:wsp>
-                  </a:graphicData>
-                </a:graphic>
-                <wp14:sizeRelH relativeFrom="margin">
-                  <wp14:pctWidth>0</wp14:pctWidth>
-                </wp14:sizeRelH>
-                <wp14:sizeRelV relativeFrom="margin">
-                  <wp14:pctHeight>0</wp14:pctHeight>
-                </wp14:sizeRelV>
-              </wp:anchor>
-            </w:drawing>
-          </mc:Choice>
-          <mc:Fallback>
-            <w:pict>
-              <v:shape w14:anchorId="4C5579F2" id="_x0000_s1083" type="#_x0000_t202" style="position:absolute;margin-left:290.6pt;margin-top:64.4pt;width:207.8pt;height:50.6pt;z-index:251852800;visibility:visible;mso-wrap-style:square;mso-width-percent:0;mso-height-percent:0;mso-wrap-distance-left:9pt;mso-wrap-distance-top:3.6pt;mso-wrap-distance-right:9pt;mso-wrap-distance-bottom:3.6pt;mso-position-horizontal:absolute;mso-position-horizontal-relative:text;mso-position-vertical:absolute;mso-position-vertical-relative:text;mso-width-percent:0;mso-height-percent:0;mso-width-relative:margin;mso-height-relative:margin;v-text-anchor:top" o:gfxdata="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" fillcolor="#ffc000">
-                <v:shadow on="t" color="black" opacity="26214f" origin="-.5,-.5" offset=".74836mm,.74836mm"/>
-                <v:textbox>
-                  <w:txbxContent>
-                    <w:p>
-                      <w:pPr>
-                        <w:contextualSpacing/>
-                        <w:rPr>
-                          <w:rFonts w:ascii="Courier" w:hAnsi="Courier"/>
-                          <w:sz w:val="12"/>
-                        </w:rPr>
-                      </w:pPr>
-                      <w:r>
-                        <w:rPr>
-                          <w:rFonts w:ascii="Courier" w:hAnsi="Courier"/>
-                          <w:sz w:val="12"/>
-                        </w:rPr>
-                        <w:t>&lt;div class = "horizontal-tile-large flex-container"&gt;</w:t>
-                      </w:r>
-                    </w:p>
-                    <w:p>
-                      <w:pPr>
-                        <w:contextualSpacing/>
-                        <w:rPr>
-                          <w:rFonts w:ascii="Courier" w:hAnsi="Courier"/>
-                          <w:sz w:val="12"/>
-                        </w:rPr>
-                      </w:pPr>
-                      <w:r>
-                        <w:rPr>
-                          <w:rFonts w:ascii="Courier" w:hAnsi="Courier"/>
-                          <w:sz w:val="12"/>
-                        </w:rPr>
-                        <w:t xml:space="preserve">    &lt;img/&gt;</w:t>
-                      </w:r>
-                    </w:p>
-                    <w:p>
-                      <w:pPr>
-                        <w:contextualSpacing/>
-                        <w:rPr>
-                          <w:rFonts w:ascii="Courier" w:hAnsi="Courier"/>
-                          <w:sz w:val="12"/>
-                        </w:rPr>
-                      </w:pPr>
-                      <w:r>
-                        <w:rPr>
-                          <w:rFonts w:ascii="Courier" w:hAnsi="Courier"/>
-                          <w:sz w:val="12"/>
-                        </w:rPr>
-                        <w:t xml:space="preserve">    &lt;div&gt;</w:t>
-                      </w:r>
-                    </w:p>
-                    <w:p>
-                      <w:pPr>
-                        <w:contextualSpacing/>
-                        <w:rPr>
-                          <w:rFonts w:ascii="Courier" w:hAnsi="Courier"/>
-                          <w:sz w:val="12"/>
-                        </w:rPr>
-                      </w:pPr>
-                      <w:r>
-                        <w:rPr>
-                          <w:rFonts w:ascii="Courier" w:hAnsi="Courier"/>
-                          <w:sz w:val="12"/>
-                        </w:rPr>
-                        <w:t xml:space="preserve">        &lt;p&gt;&lt;/p&gt;</w:t>
-                      </w:r>
-                    </w:p>
-                    <w:p>
-                      <w:pPr>
-                        <w:contextualSpacing/>
-                        <w:rPr>
-                          <w:rFonts w:ascii="Courier" w:hAnsi="Courier"/>
-                          <w:sz w:val="12"/>
-                        </w:rPr>
-                      </w:pPr>
-                      <w:r>
-                        <w:rPr>
-                          <w:rFonts w:ascii="Courier" w:hAnsi="Courier"/>
-                          <w:sz w:val="12"/>
-                        </w:rPr>
-                        <w:t xml:space="preserve">    &lt;/div&gt;</w:t>
-                      </w:r>
-                    </w:p>
-                    <w:p>
-                      <w:r>
-                        <w:rPr>
-                          <w:rFonts w:ascii="Courier" w:hAnsi="Courier"/>
-                          <w:sz w:val="12"/>
-                        </w:rPr>
-                        <w:t>&lt;/div&gt;</w:t>
-                      </w:r>
-                    </w:p>
-                  </w:txbxContent>
-                </v:textbox>
-                <w10:wrap type="square"/>
-              </v:shape>
-            </w:pict>
-          </mc:Fallback>
-        </mc:AlternateContent>
-      </w:r>
-    </w:p>
-    <w:p/>
-    <w:p>
       <w:r>
         <w:rPr>
           <w:noProof/>
@@ -21901,7 +22171,7 @@
 </file>
 
 <file path=customXml/itemProps1.xml><?xml version="1.0" encoding="utf-8"?>
-<ds:datastoreItem xmlns:ds="http://schemas.openxmlformats.org/officeDocument/2006/customXml" ds:itemID="{A99A24F7-38D7-451C-AAF8-7E3422C7FA68}">
+<ds:datastoreItem xmlns:ds="http://schemas.openxmlformats.org/officeDocument/2006/customXml" ds:itemID="{C2358C53-B84C-4A79-871F-125042EE6945}">
   <ds:schemaRefs>
     <ds:schemaRef ds:uri="http://schemas.openxmlformats.org/officeDocument/2006/bibliography"/>
   </ds:schemaRefs>

</xml_diff>